<commit_message>
added a second screen that has information on the lady that was clicked
</commit_message>
<xml_diff>
--- a/women in tech.docx
+++ b/women in tech.docx
@@ -696,55 +696,34 @@
         </w:rPr>
       </w:pPr>
     </w:p>
-    <w:bookmarkStart w:id="0" w:name="_GoBack"/>
-    <w:p>
-      <w:pPr>
-        <w:pStyle w:val="NormalWeb"/>
-        <w:shd w:val="clear" w:color="auto" w:fill="FFFFFF"/>
-        <w:rPr>
-          <w:rFonts w:ascii="Arial" w:hAnsi="Arial" w:cs="Arial"/>
-          <w:color w:val="333333"/>
-        </w:rPr>
-      </w:pPr>
-      <w:r>
-        <w:fldChar w:fldCharType="begin"/>
-      </w:r>
-      <w:r>
-        <w:instrText xml:space="preserve"> HY</w:instrText>
-      </w:r>
-      <w:r>
-        <w:instrText xml:space="preserve">PERLINK "http://insights.dice.com/2016/03/14/10-famous-women-in-tech-history/7/" </w:instrText>
-      </w:r>
-      <w:r>
-        <w:fldChar w:fldCharType="separate"/>
-      </w:r>
-      <w:r>
-        <w:rPr>
-          <w:rStyle w:val="Strong"/>
-          <w:rFonts w:ascii="Arial" w:hAnsi="Arial" w:cs="Arial"/>
-          <w:color w:val="1779BA"/>
-        </w:rPr>
-        <w:t>Sister Mary Kenneth Keller</w:t>
-      </w:r>
-      <w:r>
-        <w:rPr>
-          <w:rStyle w:val="Hyperlink"/>
-          <w:rFonts w:ascii="Arial" w:hAnsi="Arial" w:cs="Arial"/>
-          <w:color w:val="1779BA"/>
-          <w:u w:val="none"/>
-        </w:rPr>
-        <w:t> (1913-1985)</w:t>
-      </w:r>
-      <w:r>
-        <w:rPr>
-          <w:rStyle w:val="Hyperlink"/>
-          <w:rFonts w:ascii="Arial" w:hAnsi="Arial" w:cs="Arial"/>
-          <w:color w:val="1779BA"/>
-          <w:u w:val="none"/>
-        </w:rPr>
-        <w:fldChar w:fldCharType="end"/>
-      </w:r>
-      <w:bookmarkEnd w:id="0"/>
+    <w:p>
+      <w:pPr>
+        <w:pStyle w:val="NormalWeb"/>
+        <w:shd w:val="clear" w:color="auto" w:fill="FFFFFF"/>
+        <w:rPr>
+          <w:rFonts w:ascii="Arial" w:hAnsi="Arial" w:cs="Arial"/>
+          <w:color w:val="333333"/>
+        </w:rPr>
+      </w:pPr>
+      <w:hyperlink r:id="rId7" w:history="1">
+        <w:r>
+          <w:rPr>
+            <w:rStyle w:val="Strong"/>
+            <w:rFonts w:ascii="Arial" w:hAnsi="Arial" w:cs="Arial"/>
+            <w:color w:val="1779BA"/>
+          </w:rPr>
+          <w:t>Sister Mary Kenneth Keller</w:t>
+        </w:r>
+        <w:r>
+          <w:rPr>
+            <w:rStyle w:val="Hyperlink"/>
+            <w:rFonts w:ascii="Arial" w:hAnsi="Arial" w:cs="Arial"/>
+            <w:color w:val="1779BA"/>
+            <w:u w:val="none"/>
+          </w:rPr>
+          <w:t> (1913-1985)</w:t>
+        </w:r>
+      </w:hyperlink>
       <w:r>
         <w:rPr>
           <w:rFonts w:ascii="Arial" w:hAnsi="Arial" w:cs="Arial"/>
@@ -875,7 +854,7 @@
           <w:color w:val="333333"/>
         </w:rPr>
       </w:pPr>
-      <w:hyperlink r:id="rId7" w:history="1">
+      <w:hyperlink r:id="rId8" w:history="1">
         <w:r>
           <w:rPr>
             <w:rStyle w:val="Strong"/>
@@ -1081,7 +1060,7 @@
           <w:color w:val="333333"/>
         </w:rPr>
       </w:pPr>
-      <w:hyperlink r:id="rId8" w:history="1">
+      <w:hyperlink r:id="rId9" w:history="1">
         <w:r>
           <w:rPr>
             <w:rStyle w:val="Strong"/>
@@ -1226,7 +1205,7 @@
           <w:color w:val="333333"/>
         </w:rPr>
       </w:pPr>
-      <w:hyperlink r:id="rId9" w:history="1">
+      <w:hyperlink r:id="rId10" w:history="1">
         <w:proofErr w:type="spellStart"/>
         <w:r>
           <w:rPr>
@@ -1420,147 +1399,6 @@
     </w:p>
     <w:p>
       <w:pPr>
-        <w:pStyle w:val="NormalWeb"/>
-        <w:shd w:val="clear" w:color="auto" w:fill="FFFFFF"/>
-        <w:rPr>
-          <w:rFonts w:ascii="Arial" w:hAnsi="Arial" w:cs="Arial"/>
-          <w:color w:val="333333"/>
-        </w:rPr>
-      </w:pPr>
-      <w:hyperlink r:id="rId10" w:history="1">
-        <w:proofErr w:type="spellStart"/>
-        <w:r>
-          <w:rPr>
-            <w:rStyle w:val="Strong"/>
-            <w:rFonts w:ascii="Arial" w:hAnsi="Arial" w:cs="Arial"/>
-            <w:color w:val="1779BA"/>
-          </w:rPr>
-          <w:t>Radia</w:t>
-        </w:r>
-        <w:proofErr w:type="spellEnd"/>
-        <w:r>
-          <w:rPr>
-            <w:rStyle w:val="Strong"/>
-            <w:rFonts w:ascii="Arial" w:hAnsi="Arial" w:cs="Arial"/>
-            <w:color w:val="1779BA"/>
-          </w:rPr>
-          <w:t xml:space="preserve"> Perlman</w:t>
-        </w:r>
-        <w:r>
-          <w:rPr>
-            <w:rStyle w:val="Hyperlink"/>
-            <w:rFonts w:ascii="Arial" w:hAnsi="Arial" w:cs="Arial"/>
-            <w:color w:val="1779BA"/>
-            <w:u w:val="none"/>
-          </w:rPr>
-          <w:t> (1951-)</w:t>
-        </w:r>
-      </w:hyperlink>
-      <w:r>
-        <w:rPr>
-          <w:rFonts w:ascii="Arial" w:hAnsi="Arial" w:cs="Arial"/>
-          <w:color w:val="333333"/>
-        </w:rPr>
-        <w:br/>
-        <w:t xml:space="preserve">Who’s going to break the news to Al Gore? </w:t>
-      </w:r>
-      <w:proofErr w:type="spellStart"/>
-      <w:r>
-        <w:rPr>
-          <w:rFonts w:ascii="Arial" w:hAnsi="Arial" w:cs="Arial"/>
-          <w:color w:val="333333"/>
-        </w:rPr>
-        <w:t>Radia</w:t>
-      </w:r>
-      <w:proofErr w:type="spellEnd"/>
-      <w:r>
-        <w:rPr>
-          <w:rFonts w:ascii="Arial" w:hAnsi="Arial" w:cs="Arial"/>
-          <w:color w:val="333333"/>
-        </w:rPr>
-        <w:t xml:space="preserve"> Perlman, often described as the ‘Mother of the Internet,’ insists that, “The Internet was not invented by any individual.”</w:t>
-      </w:r>
-    </w:p>
-    <w:p>
-      <w:pPr>
-        <w:pStyle w:val="NormalWeb"/>
-        <w:shd w:val="clear" w:color="auto" w:fill="FFFFFF"/>
-        <w:rPr>
-          <w:rFonts w:ascii="Arial" w:hAnsi="Arial" w:cs="Arial"/>
-          <w:color w:val="333333"/>
-        </w:rPr>
-      </w:pPr>
-      <w:r>
-        <w:rPr>
-          <w:rFonts w:ascii="Arial" w:hAnsi="Arial" w:cs="Arial"/>
-          <w:color w:val="333333"/>
-        </w:rPr>
-        <w:t>Perlman did, however, create the algorithm behind the Spanning Tree Protocol (STP), which is an essential part of the Internet’s underlying foundation.</w:t>
-      </w:r>
-    </w:p>
-    <w:p>
-      <w:pPr>
-        <w:pStyle w:val="NormalWeb"/>
-        <w:shd w:val="clear" w:color="auto" w:fill="FFFFFF"/>
-        <w:rPr>
-          <w:rFonts w:ascii="Arial" w:hAnsi="Arial" w:cs="Arial"/>
-          <w:color w:val="333333"/>
-        </w:rPr>
-      </w:pPr>
-      <w:r>
-        <w:rPr>
-          <w:rFonts w:ascii="Arial" w:hAnsi="Arial" w:cs="Arial"/>
-          <w:color w:val="333333"/>
-        </w:rPr>
-        <w:t>As a child, Perlman put a lot of pressure on herself to get straight A’s. Although she excelled at all subjects, she naturally gravitated to math and science because she could control her grades by just knowing the right answer. Although her mother was a mathematician/computer programmer, similar to the women of ENIAC, the two rarely spoke about programming.</w:t>
-      </w:r>
-    </w:p>
-    <w:p>
-      <w:pPr>
-        <w:pStyle w:val="NormalWeb"/>
-        <w:shd w:val="clear" w:color="auto" w:fill="FFFFFF"/>
-        <w:rPr>
-          <w:rFonts w:ascii="Arial" w:hAnsi="Arial" w:cs="Arial"/>
-          <w:color w:val="333333"/>
-        </w:rPr>
-      </w:pPr>
-      <w:r>
-        <w:rPr>
-          <w:rFonts w:ascii="Arial" w:hAnsi="Arial" w:cs="Arial"/>
-          <w:color w:val="333333"/>
-        </w:rPr>
-        <w:t>Perlman went on to MIT, just one of handful of females in her class (~50 of 1,000 students). In 2000, Perlman published her textbook “Interconnections,” greatly simplifying network routing and bridging. “My book created order,” she later said. “It was easy to understand while being conceptually thought-provoking, and a large part of the technology described was stuff I’d invented.”</w:t>
-      </w:r>
-    </w:p>
-    <w:p>
-      <w:pPr>
-        <w:pStyle w:val="NormalWeb"/>
-        <w:shd w:val="clear" w:color="auto" w:fill="FFFFFF"/>
-        <w:rPr>
-          <w:rFonts w:ascii="Arial" w:hAnsi="Arial" w:cs="Arial"/>
-          <w:color w:val="333333"/>
-        </w:rPr>
-      </w:pPr>
-      <w:r>
-        <w:rPr>
-          <w:rFonts w:ascii="Arial" w:hAnsi="Arial" w:cs="Arial"/>
-          <w:color w:val="333333"/>
-        </w:rPr>
-        <w:t>Despite her success, Perlman keeps a level head and credits others equally for her success: “In engineering, the point is to get the job done, and people are happy to help. You should be generous with credit, and you should be happy to help others.</w:t>
-      </w:r>
-    </w:p>
-    <w:p>
-      <w:pPr>
-        <w:pStyle w:val="NormalWeb"/>
-        <w:shd w:val="clear" w:color="auto" w:fill="FFFFFF"/>
-        <w:rPr>
-          <w:rFonts w:ascii="Arial" w:hAnsi="Arial" w:cs="Arial"/>
-          <w:color w:val="333333"/>
-        </w:rPr>
-      </w:pPr>
-    </w:p>
-    <w:p>
-      <w:pPr>
         <w:spacing w:before="282" w:after="71" w:line="240" w:lineRule="auto"/>
         <w:outlineLvl w:val="1"/>
         <w:rPr>
@@ -1575,20 +1413,6 @@
       </w:pPr>
       <w:r>
         <w:rPr>
-          <w:rFonts w:ascii="Arial" w:hAnsi="Arial" w:cs="Arial"/>
-          <w:color w:val="333333"/>
-          <w:sz w:val="24"/>
-          <w:szCs w:val="24"/>
-          <w:shd w:val="clear" w:color="auto" w:fill="EBEBEB"/>
-        </w:rPr>
-        <w:t>what about Wendy Hall (Microcosm)? Brenda Laurel (Art of Human-Computer Interface Design)? </w:t>
-      </w:r>
-    </w:p>
-    <w:p>
-      <w:pPr>
-        <w:spacing w:before="282" w:after="71" w:line="240" w:lineRule="auto"/>
-        <w:outlineLvl w:val="1"/>
-        <w:rPr>
           <w:rFonts w:ascii="Arial" w:eastAsia="Times New Roman" w:hAnsi="Arial" w:cs="Arial"/>
           <w:b/>
           <w:bCs/>
@@ -1597,18 +1421,6 @@
           <w:sz w:val="24"/>
           <w:szCs w:val="24"/>
         </w:rPr>
-      </w:pPr>
-      <w:r>
-        <w:rPr>
-          <w:rFonts w:ascii="Arial" w:eastAsia="Times New Roman" w:hAnsi="Arial" w:cs="Arial"/>
-          <w:b/>
-          <w:bCs/>
-          <w:color w:val="000000"/>
-          <w:spacing w:val="7"/>
-          <w:sz w:val="24"/>
-          <w:szCs w:val="24"/>
-        </w:rPr>
-        <w:lastRenderedPageBreak/>
         <w:t xml:space="preserve">Ana </w:t>
       </w:r>
       <w:proofErr w:type="spellStart"/>
@@ -1928,6 +1740,7 @@
           <w:color w:val="333333"/>
           <w:spacing w:val="2"/>
         </w:rPr>
+        <w:lastRenderedPageBreak/>
         <w:drawing>
           <wp:inline distT="0" distB="0" distL="0" distR="0">
             <wp:extent cx="1905000" cy="1905000"/>
@@ -1997,6 +1810,217 @@
         <w:t>Lillian Moller Gilbreth was an American psychologist and industrial engineer at the turn of the 20th century. She was an expert in efficiency and organizational psychology, the principles of which she applied not only as a management consultant for major corporations, but also to her household of twelve children, as chronicled in the book Cheaper by the Dozen. Her long list of firsts includes first female commencement speaker at the University of California, first female engineering professor at Purdue, and first woman elected to the National Academy of Engineering.</w:t>
       </w:r>
     </w:p>
+    <w:bookmarkStart w:id="0" w:name="_GoBack"/>
+    <w:bookmarkEnd w:id="0"/>
+    <w:p>
+      <w:pPr>
+        <w:pStyle w:val="NormalWeb"/>
+        <w:shd w:val="clear" w:color="auto" w:fill="FFFFFF"/>
+        <w:rPr>
+          <w:rFonts w:ascii="Arial" w:hAnsi="Arial" w:cs="Arial"/>
+          <w:color w:val="333333"/>
+        </w:rPr>
+      </w:pPr>
+      <w:r>
+        <w:fldChar w:fldCharType="begin"/>
+      </w:r>
+      <w:r>
+        <w:instrText xml:space="preserve"> HYPERLINK "http://insights.dice.com/2016/03/14/10-famous-women-in-tech-history/11/" </w:instrText>
+      </w:r>
+      <w:r>
+        <w:fldChar w:fldCharType="separate"/>
+      </w:r>
+      <w:proofErr w:type="spellStart"/>
+      <w:r>
+        <w:rPr>
+          <w:rStyle w:val="Strong"/>
+          <w:rFonts w:ascii="Arial" w:hAnsi="Arial" w:cs="Arial"/>
+          <w:color w:val="1779BA"/>
+        </w:rPr>
+        <w:t>R</w:t>
+      </w:r>
+      <w:r>
+        <w:rPr>
+          <w:rStyle w:val="Strong"/>
+          <w:rFonts w:ascii="Arial" w:hAnsi="Arial" w:cs="Arial"/>
+          <w:color w:val="1779BA"/>
+        </w:rPr>
+        <w:t>a</w:t>
+      </w:r>
+      <w:r>
+        <w:rPr>
+          <w:rStyle w:val="Strong"/>
+          <w:rFonts w:ascii="Arial" w:hAnsi="Arial" w:cs="Arial"/>
+          <w:color w:val="1779BA"/>
+        </w:rPr>
+        <w:t>dia</w:t>
+      </w:r>
+      <w:proofErr w:type="spellEnd"/>
+      <w:r>
+        <w:rPr>
+          <w:rStyle w:val="Strong"/>
+          <w:rFonts w:ascii="Arial" w:hAnsi="Arial" w:cs="Arial"/>
+          <w:color w:val="1779BA"/>
+        </w:rPr>
+        <w:t xml:space="preserve"> Perlman</w:t>
+      </w:r>
+      <w:r>
+        <w:rPr>
+          <w:rStyle w:val="Hyperlink"/>
+          <w:rFonts w:ascii="Arial" w:hAnsi="Arial" w:cs="Arial"/>
+          <w:color w:val="1779BA"/>
+          <w:u w:val="none"/>
+        </w:rPr>
+        <w:t> (1951-)</w:t>
+      </w:r>
+      <w:r>
+        <w:rPr>
+          <w:rStyle w:val="Hyperlink"/>
+          <w:rFonts w:ascii="Arial" w:hAnsi="Arial" w:cs="Arial"/>
+          <w:color w:val="1779BA"/>
+          <w:u w:val="none"/>
+        </w:rPr>
+        <w:fldChar w:fldCharType="end"/>
+      </w:r>
+      <w:r>
+        <w:rPr>
+          <w:rFonts w:ascii="Arial" w:hAnsi="Arial" w:cs="Arial"/>
+          <w:color w:val="333333"/>
+        </w:rPr>
+        <w:br/>
+        <w:t xml:space="preserve">Who’s going to break the news to Al Gore? </w:t>
+      </w:r>
+      <w:proofErr w:type="spellStart"/>
+      <w:r>
+        <w:rPr>
+          <w:rFonts w:ascii="Arial" w:hAnsi="Arial" w:cs="Arial"/>
+          <w:color w:val="333333"/>
+        </w:rPr>
+        <w:t>Radia</w:t>
+      </w:r>
+      <w:proofErr w:type="spellEnd"/>
+      <w:r>
+        <w:rPr>
+          <w:rFonts w:ascii="Arial" w:hAnsi="Arial" w:cs="Arial"/>
+          <w:color w:val="333333"/>
+        </w:rPr>
+        <w:t xml:space="preserve"> Perlman, often described as the ‘Mother of the Internet,’ insists that, “The Internet was not invented by any individual.”</w:t>
+      </w:r>
+    </w:p>
+    <w:p>
+      <w:pPr>
+        <w:pStyle w:val="NormalWeb"/>
+        <w:shd w:val="clear" w:color="auto" w:fill="FFFFFF"/>
+        <w:rPr>
+          <w:rFonts w:ascii="Arial" w:hAnsi="Arial" w:cs="Arial"/>
+          <w:color w:val="333333"/>
+        </w:rPr>
+      </w:pPr>
+      <w:r>
+        <w:rPr>
+          <w:rFonts w:ascii="Arial" w:hAnsi="Arial" w:cs="Arial"/>
+          <w:color w:val="333333"/>
+        </w:rPr>
+        <w:t>Perlman did, however, create the algorithm behind the Spanning Tree Protocol (STP), which is an essential part of the Internet’s underlying foundation.</w:t>
+      </w:r>
+    </w:p>
+    <w:p>
+      <w:pPr>
+        <w:pStyle w:val="NormalWeb"/>
+        <w:shd w:val="clear" w:color="auto" w:fill="FFFFFF"/>
+        <w:rPr>
+          <w:rFonts w:ascii="Arial" w:hAnsi="Arial" w:cs="Arial"/>
+          <w:color w:val="333333"/>
+        </w:rPr>
+      </w:pPr>
+      <w:r>
+        <w:rPr>
+          <w:rFonts w:ascii="Arial" w:hAnsi="Arial" w:cs="Arial"/>
+          <w:color w:val="333333"/>
+        </w:rPr>
+        <w:t>As a child, Perlman put a lot of pressure on herself to get straight A’s. Although she excelled at all subjects, she naturally gravitated to math and science because she could control her grades by just knowing the right answer. Although her mother was a mathematician/computer programmer, similar to the women of ENIAC, the two rarely spoke about programming.</w:t>
+      </w:r>
+    </w:p>
+    <w:p>
+      <w:pPr>
+        <w:pStyle w:val="NormalWeb"/>
+        <w:shd w:val="clear" w:color="auto" w:fill="FFFFFF"/>
+        <w:rPr>
+          <w:rFonts w:ascii="Arial" w:hAnsi="Arial" w:cs="Arial"/>
+          <w:color w:val="333333"/>
+        </w:rPr>
+      </w:pPr>
+      <w:r>
+        <w:rPr>
+          <w:rFonts w:ascii="Arial" w:hAnsi="Arial" w:cs="Arial"/>
+          <w:color w:val="333333"/>
+        </w:rPr>
+        <w:t>Perlman went on to MIT, just one of handful of females in her class (~50 of 1,000 students). In 2000, Perlman published her textbook “Interconnections,” greatly simplifying network routing and bridging. “My book created order,” she later said. “It was easy to understand while being conceptually thought-provoking, and a large part of the technology described was stuff I’d invented.”</w:t>
+      </w:r>
+    </w:p>
+    <w:p>
+      <w:pPr>
+        <w:pStyle w:val="NormalWeb"/>
+        <w:shd w:val="clear" w:color="auto" w:fill="FFFFFF"/>
+        <w:rPr>
+          <w:rFonts w:ascii="Arial" w:hAnsi="Arial" w:cs="Arial"/>
+          <w:color w:val="333333"/>
+        </w:rPr>
+      </w:pPr>
+      <w:r>
+        <w:rPr>
+          <w:rFonts w:ascii="Arial" w:hAnsi="Arial" w:cs="Arial"/>
+          <w:color w:val="333333"/>
+        </w:rPr>
+        <w:t>Despite her success, Perlman keeps a level head and credits others equally for her success: “In engineering, the point is to get the job done, and people are happy to help. You should be generous with credit, and you should be happy to help others.</w:t>
+      </w:r>
+    </w:p>
+    <w:p>
+      <w:pPr>
+        <w:pStyle w:val="NormalWeb"/>
+        <w:shd w:val="clear" w:color="auto" w:fill="FFFFFF"/>
+        <w:rPr>
+          <w:rFonts w:ascii="Arial" w:hAnsi="Arial" w:cs="Arial"/>
+          <w:color w:val="333333"/>
+        </w:rPr>
+      </w:pPr>
+    </w:p>
+    <w:p>
+      <w:pPr>
+        <w:spacing w:before="282" w:after="71" w:line="240" w:lineRule="auto"/>
+        <w:outlineLvl w:val="1"/>
+        <w:rPr>
+          <w:rFonts w:ascii="Arial" w:eastAsia="Times New Roman" w:hAnsi="Arial" w:cs="Arial"/>
+          <w:b/>
+          <w:bCs/>
+          <w:color w:val="000000"/>
+          <w:spacing w:val="7"/>
+          <w:sz w:val="24"/>
+          <w:szCs w:val="24"/>
+        </w:rPr>
+      </w:pPr>
+      <w:r>
+        <w:rPr>
+          <w:rFonts w:ascii="Arial" w:hAnsi="Arial" w:cs="Arial"/>
+          <w:color w:val="333333"/>
+          <w:sz w:val="24"/>
+          <w:szCs w:val="24"/>
+          <w:shd w:val="clear" w:color="auto" w:fill="EBEBEB"/>
+        </w:rPr>
+        <w:t>what about Wendy Hall (Microcosm)? Brenda Laurel (Art of Human-Computer Interface Design)? </w:t>
+      </w:r>
+    </w:p>
+    <w:p>
+      <w:pPr>
+        <w:pStyle w:val="NormalWeb"/>
+        <w:spacing w:before="120" w:beforeAutospacing="0" w:after="120" w:afterAutospacing="0"/>
+        <w:rPr>
+          <w:rFonts w:ascii="Arial" w:hAnsi="Arial" w:cs="Arial"/>
+          <w:color w:val="333333"/>
+          <w:spacing w:val="2"/>
+        </w:rPr>
+      </w:pPr>
+    </w:p>
     <w:p>
       <w:pPr>
         <w:pStyle w:val="Heading2"/>
@@ -2049,7 +2073,6 @@
           <w:color w:val="333333"/>
           <w:spacing w:val="2"/>
         </w:rPr>
-        <w:lastRenderedPageBreak/>
         <w:drawing>
           <wp:inline distT="0" distB="0" distL="0" distR="0">
             <wp:extent cx="1905000" cy="1905000"/>
@@ -2354,6 +2377,7 @@
           <w:sz w:val="24"/>
           <w:szCs w:val="24"/>
         </w:rPr>
+        <w:lastRenderedPageBreak/>
         <w:t>No matter the obstacle, Edith Clarke knew how to take charge of her own destiny: “I had always wanted to be an engineer, but felt that women were not supposed to be doing things like studying engineering.”</w:t>
       </w:r>
     </w:p>
@@ -2375,7 +2399,6 @@
           <w:sz w:val="24"/>
           <w:szCs w:val="24"/>
         </w:rPr>
-        <w:lastRenderedPageBreak/>
         <w:t>By no means, however, was Clarke’s rise simple and easy. Orphaned at age 12, she came of age in a Maryland boarding school. At 18, she received a small inheritance which took her through Vassar College, then Yale’s all-women sister institution; she graduated in 1908. After teaching gigs in San Francisco and Wisconsin, Clarke returned to the field full-time as manager of an all-female team of “human computers” at AT&amp;T. She had reached the ceiling for women in electrical engineering.</w:t>
       </w:r>
     </w:p>
@@ -2626,7 +2649,16 @@
           <w:color w:val="333333"/>
           <w:spacing w:val="2"/>
         </w:rPr>
-        <w:t xml:space="preserve"> developed guidelines which eventually became the federal government’s official statistical definition of poverty. Her work provided a way to assess the impact of new policies on poor populations, which to this day remains a standard measure of new policies, demonstrating the enduring impact of her work on American public policy.</w:t>
+        <w:t xml:space="preserve"> developed guidelines which eventually became the federal government’s official statistical definition of poverty. Her work provided a way to assess the impact of new policies on poor populations, which to this day </w:t>
+      </w:r>
+      <w:r>
+        <w:rPr>
+          <w:rFonts w:ascii="Arial" w:hAnsi="Arial" w:cs="Arial"/>
+          <w:color w:val="333333"/>
+          <w:spacing w:val="2"/>
+        </w:rPr>
+        <w:lastRenderedPageBreak/>
+        <w:t>remains a standard measure of new policies, demonstrating the enduring impact of her work on American public policy.</w:t>
       </w:r>
     </w:p>
     <w:p>
@@ -2669,7 +2701,6 @@
           <w:color w:val="333333"/>
           <w:spacing w:val="2"/>
         </w:rPr>
-        <w:lastRenderedPageBreak/>
         <w:drawing>
           <wp:inline distT="0" distB="0" distL="0" distR="0">
             <wp:extent cx="1905000" cy="1905000"/>
@@ -6532,6 +6563,7 @@
     <w:lsdException w:name="HTML Sample" w:semiHidden="1" w:unhideWhenUsed="1"/>
     <w:lsdException w:name="HTML Typewriter" w:semiHidden="1" w:unhideWhenUsed="1"/>
     <w:lsdException w:name="HTML Variable" w:semiHidden="1" w:unhideWhenUsed="1"/>
+    <w:lsdException w:name="Normal Table" w:semiHidden="1" w:unhideWhenUsed="1"/>
     <w:lsdException w:name="annotation subject" w:semiHidden="1" w:unhideWhenUsed="1"/>
     <w:lsdException w:name="No List" w:semiHidden="1" w:unhideWhenUsed="1"/>
     <w:lsdException w:name="Outline List 1" w:semiHidden="1" w:unhideWhenUsed="1"/>
@@ -6575,8 +6607,10 @@
     <w:lsdException w:name="Table Elegant" w:semiHidden="1" w:unhideWhenUsed="1"/>
     <w:lsdException w:name="Table Professional" w:semiHidden="1" w:unhideWhenUsed="1"/>
     <w:lsdException w:name="Table Subtle 1" w:semiHidden="1" w:unhideWhenUsed="1"/>
+    <w:lsdException w:name="Table Subtle 2" w:semiHidden="1" w:unhideWhenUsed="1"/>
     <w:lsdException w:name="Table Web 1" w:semiHidden="1" w:unhideWhenUsed="1"/>
     <w:lsdException w:name="Table Web 2" w:semiHidden="1" w:unhideWhenUsed="1"/>
+    <w:lsdException w:name="Table Web 3" w:semiHidden="1" w:unhideWhenUsed="1"/>
     <w:lsdException w:name="Balloon Text" w:semiHidden="1" w:unhideWhenUsed="1"/>
     <w:lsdException w:name="Table Grid" w:uiPriority="39"/>
     <w:lsdException w:name="Table Theme" w:semiHidden="1" w:unhideWhenUsed="1"/>
@@ -6826,6 +6860,7 @@
   <w:style w:type="character" w:default="1" w:styleId="DefaultParagraphFont">
     <w:name w:val="Default Paragraph Font"/>
     <w:uiPriority w:val="1"/>
+    <w:semiHidden/>
     <w:unhideWhenUsed/>
   </w:style>
   <w:style w:type="table" w:default="1" w:styleId="TableNormal">

</xml_diff>

<commit_message>
added more women to json file
</commit_message>
<xml_diff>
--- a/women in tech.docx
+++ b/women in tech.docx
@@ -1810,78 +1810,44 @@
         <w:t>Lillian Moller Gilbreth was an American psychologist and industrial engineer at the turn of the 20th century. She was an expert in efficiency and organizational psychology, the principles of which she applied not only as a management consultant for major corporations, but also to her household of twelve children, as chronicled in the book Cheaper by the Dozen. Her long list of firsts includes first female commencement speaker at the University of California, first female engineering professor at Purdue, and first woman elected to the National Academy of Engineering.</w:t>
       </w:r>
     </w:p>
-    <w:bookmarkStart w:id="0" w:name="_GoBack"/>
-    <w:bookmarkEnd w:id="0"/>
-    <w:p>
-      <w:pPr>
-        <w:pStyle w:val="NormalWeb"/>
-        <w:shd w:val="clear" w:color="auto" w:fill="FFFFFF"/>
-        <w:rPr>
-          <w:rFonts w:ascii="Arial" w:hAnsi="Arial" w:cs="Arial"/>
-          <w:color w:val="333333"/>
-        </w:rPr>
-      </w:pPr>
-      <w:r>
-        <w:fldChar w:fldCharType="begin"/>
-      </w:r>
-      <w:r>
-        <w:instrText xml:space="preserve"> HYPERLINK "http://insights.dice.com/2016/03/14/10-famous-women-in-tech-history/11/" </w:instrText>
-      </w:r>
-      <w:r>
-        <w:fldChar w:fldCharType="separate"/>
-      </w:r>
-      <w:proofErr w:type="spellStart"/>
-      <w:r>
-        <w:rPr>
-          <w:rStyle w:val="Strong"/>
-          <w:rFonts w:ascii="Arial" w:hAnsi="Arial" w:cs="Arial"/>
-          <w:color w:val="1779BA"/>
-        </w:rPr>
-        <w:t>R</w:t>
-      </w:r>
-      <w:r>
-        <w:rPr>
-          <w:rStyle w:val="Strong"/>
-          <w:rFonts w:ascii="Arial" w:hAnsi="Arial" w:cs="Arial"/>
-          <w:color w:val="1779BA"/>
-        </w:rPr>
-        <w:t>a</w:t>
-      </w:r>
-      <w:r>
-        <w:rPr>
-          <w:rStyle w:val="Strong"/>
-          <w:rFonts w:ascii="Arial" w:hAnsi="Arial" w:cs="Arial"/>
-          <w:color w:val="1779BA"/>
-        </w:rPr>
-        <w:t>dia</w:t>
-      </w:r>
-      <w:proofErr w:type="spellEnd"/>
-      <w:r>
-        <w:rPr>
-          <w:rStyle w:val="Strong"/>
-          <w:rFonts w:ascii="Arial" w:hAnsi="Arial" w:cs="Arial"/>
-          <w:color w:val="1779BA"/>
-        </w:rPr>
-        <w:t xml:space="preserve"> Perlman</w:t>
-      </w:r>
-      <w:r>
-        <w:rPr>
-          <w:rStyle w:val="Hyperlink"/>
-          <w:rFonts w:ascii="Arial" w:hAnsi="Arial" w:cs="Arial"/>
-          <w:color w:val="1779BA"/>
-          <w:u w:val="none"/>
-        </w:rPr>
-        <w:t> (1951-)</w:t>
-      </w:r>
-      <w:r>
-        <w:rPr>
-          <w:rStyle w:val="Hyperlink"/>
-          <w:rFonts w:ascii="Arial" w:hAnsi="Arial" w:cs="Arial"/>
-          <w:color w:val="1779BA"/>
-          <w:u w:val="none"/>
-        </w:rPr>
-        <w:fldChar w:fldCharType="end"/>
-      </w:r>
+    <w:p>
+      <w:pPr>
+        <w:pStyle w:val="NormalWeb"/>
+        <w:shd w:val="clear" w:color="auto" w:fill="FFFFFF"/>
+        <w:rPr>
+          <w:rFonts w:ascii="Arial" w:hAnsi="Arial" w:cs="Arial"/>
+          <w:color w:val="333333"/>
+        </w:rPr>
+      </w:pPr>
+      <w:hyperlink r:id="rId13" w:history="1">
+        <w:proofErr w:type="spellStart"/>
+        <w:r>
+          <w:rPr>
+            <w:rStyle w:val="Strong"/>
+            <w:rFonts w:ascii="Arial" w:hAnsi="Arial" w:cs="Arial"/>
+            <w:color w:val="1779BA"/>
+          </w:rPr>
+          <w:t>Radia</w:t>
+        </w:r>
+        <w:proofErr w:type="spellEnd"/>
+        <w:r>
+          <w:rPr>
+            <w:rStyle w:val="Strong"/>
+            <w:rFonts w:ascii="Arial" w:hAnsi="Arial" w:cs="Arial"/>
+            <w:color w:val="1779BA"/>
+          </w:rPr>
+          <w:t xml:space="preserve"> Perlman</w:t>
+        </w:r>
+        <w:r>
+          <w:rPr>
+            <w:rStyle w:val="Hyperlink"/>
+            <w:rFonts w:ascii="Arial" w:hAnsi="Arial" w:cs="Arial"/>
+            <w:color w:val="1779BA"/>
+            <w:u w:val="none"/>
+          </w:rPr>
+          <w:t> (1951-)</w:t>
+        </w:r>
+      </w:hyperlink>
       <w:r>
         <w:rPr>
           <w:rFonts w:ascii="Arial" w:hAnsi="Arial" w:cs="Arial"/>
@@ -1978,21 +1944,40 @@
     <w:p>
       <w:pPr>
         <w:pStyle w:val="NormalWeb"/>
-        <w:shd w:val="clear" w:color="auto" w:fill="FFFFFF"/>
-        <w:rPr>
-          <w:rFonts w:ascii="Arial" w:hAnsi="Arial" w:cs="Arial"/>
-          <w:color w:val="333333"/>
-        </w:rPr>
-      </w:pPr>
-    </w:p>
-    <w:p>
-      <w:pPr>
-        <w:spacing w:before="282" w:after="71" w:line="240" w:lineRule="auto"/>
-        <w:outlineLvl w:val="1"/>
-        <w:rPr>
-          <w:rFonts w:ascii="Arial" w:eastAsia="Times New Roman" w:hAnsi="Arial" w:cs="Arial"/>
-          <w:b/>
-          <w:bCs/>
+        <w:spacing w:before="120" w:beforeAutospacing="0" w:after="120" w:afterAutospacing="0"/>
+        <w:rPr>
+          <w:rFonts w:ascii="Arial" w:hAnsi="Arial" w:cs="Arial"/>
+          <w:color w:val="333333"/>
+        </w:rPr>
+      </w:pPr>
+    </w:p>
+    <w:p>
+      <w:pPr>
+        <w:pStyle w:val="NormalWeb"/>
+        <w:spacing w:before="120" w:beforeAutospacing="0" w:after="120" w:afterAutospacing="0"/>
+        <w:rPr>
+          <w:rFonts w:ascii="Arial" w:hAnsi="Arial" w:cs="Arial"/>
+          <w:color w:val="333333"/>
+        </w:rPr>
+      </w:pPr>
+    </w:p>
+    <w:p>
+      <w:pPr>
+        <w:pStyle w:val="NormalWeb"/>
+        <w:spacing w:before="120" w:beforeAutospacing="0" w:after="120" w:afterAutospacing="0"/>
+        <w:rPr>
+          <w:rFonts w:ascii="Arial" w:hAnsi="Arial" w:cs="Arial"/>
+          <w:color w:val="333333"/>
+          <w:spacing w:val="2"/>
+        </w:rPr>
+      </w:pPr>
+    </w:p>
+    <w:p>
+      <w:pPr>
+        <w:pStyle w:val="Heading2"/>
+        <w:spacing w:before="282" w:beforeAutospacing="0" w:after="71" w:afterAutospacing="0"/>
+        <w:rPr>
+          <w:rFonts w:ascii="Arial" w:hAnsi="Arial" w:cs="Arial"/>
           <w:color w:val="000000"/>
           <w:spacing w:val="7"/>
           <w:sz w:val="24"/>
@@ -2002,45 +1987,12 @@
       <w:r>
         <w:rPr>
           <w:rFonts w:ascii="Arial" w:hAnsi="Arial" w:cs="Arial"/>
-          <w:color w:val="333333"/>
-          <w:sz w:val="24"/>
-          <w:szCs w:val="24"/>
-          <w:shd w:val="clear" w:color="auto" w:fill="EBEBEB"/>
-        </w:rPr>
-        <w:t>what about Wendy Hall (Microcosm)? Brenda Laurel (Art of Human-Computer Interface Design)? </w:t>
-      </w:r>
-    </w:p>
-    <w:p>
-      <w:pPr>
-        <w:pStyle w:val="NormalWeb"/>
-        <w:spacing w:before="120" w:beforeAutospacing="0" w:after="120" w:afterAutospacing="0"/>
-        <w:rPr>
-          <w:rFonts w:ascii="Arial" w:hAnsi="Arial" w:cs="Arial"/>
-          <w:color w:val="333333"/>
-          <w:spacing w:val="2"/>
-        </w:rPr>
-      </w:pPr>
-    </w:p>
-    <w:p>
-      <w:pPr>
-        <w:pStyle w:val="Heading2"/>
-        <w:spacing w:before="282" w:beforeAutospacing="0" w:after="71" w:afterAutospacing="0"/>
-        <w:rPr>
-          <w:rFonts w:ascii="Arial" w:hAnsi="Arial" w:cs="Arial"/>
           <w:color w:val="000000"/>
           <w:spacing w:val="7"/>
           <w:sz w:val="24"/>
           <w:szCs w:val="24"/>
         </w:rPr>
-      </w:pPr>
-      <w:r>
-        <w:rPr>
-          <w:rFonts w:ascii="Arial" w:hAnsi="Arial" w:cs="Arial"/>
-          <w:color w:val="000000"/>
-          <w:spacing w:val="7"/>
-          <w:sz w:val="24"/>
-          <w:szCs w:val="24"/>
-        </w:rPr>
+        <w:lastRenderedPageBreak/>
         <w:t xml:space="preserve">Ruth Rogan </w:t>
       </w:r>
       <w:proofErr w:type="spellStart"/>
@@ -2086,223 +2038,6 @@
                 <pic:pic xmlns:pic="http://schemas.openxmlformats.org/drawingml/2006/picture">
                   <pic:nvPicPr>
                     <pic:cNvPr id="0" name="Picture 5" descr="https://obamawhitehouse.archives.gov/sites/default/files/image/usda_ruthroganbenerito_square.jpg"/>
-                    <pic:cNvPicPr>
-                      <a:picLocks noChangeAspect="1" noChangeArrowheads="1"/>
-                    </pic:cNvPicPr>
-                  </pic:nvPicPr>
-                  <pic:blipFill>
-                    <a:blip r:embed="rId13">
-                      <a:extLst>
-                        <a:ext uri="{28A0092B-C50C-407E-A947-70E740481C1C}">
-                          <a14:useLocalDpi xmlns:a14="http://schemas.microsoft.com/office/drawing/2010/main" val="0"/>
-                        </a:ext>
-                      </a:extLst>
-                    </a:blip>
-                    <a:srcRect/>
-                    <a:stretch>
-                      <a:fillRect/>
-                    </a:stretch>
-                  </pic:blipFill>
-                  <pic:spPr bwMode="auto">
-                    <a:xfrm>
-                      <a:off x="0" y="0"/>
-                      <a:ext cx="1905000" cy="1905000"/>
-                    </a:xfrm>
-                    <a:prstGeom prst="rect">
-                      <a:avLst/>
-                    </a:prstGeom>
-                    <a:noFill/>
-                    <a:ln>
-                      <a:noFill/>
-                    </a:ln>
-                  </pic:spPr>
-                </pic:pic>
-              </a:graphicData>
-            </a:graphic>
-          </wp:inline>
-        </w:drawing>
-      </w:r>
-    </w:p>
-    <w:p>
-      <w:pPr>
-        <w:pStyle w:val="NormalWeb"/>
-        <w:spacing w:before="120" w:beforeAutospacing="0" w:after="120" w:afterAutospacing="0"/>
-        <w:rPr>
-          <w:rFonts w:ascii="Arial" w:hAnsi="Arial" w:cs="Arial"/>
-          <w:color w:val="333333"/>
-          <w:spacing w:val="2"/>
-        </w:rPr>
-      </w:pPr>
-      <w:r>
-        <w:rPr>
-          <w:rFonts w:ascii="Arial" w:hAnsi="Arial" w:cs="Arial"/>
-          <w:color w:val="333333"/>
-          <w:spacing w:val="2"/>
-        </w:rPr>
-        <w:t xml:space="preserve">Ruth Rogan </w:t>
-      </w:r>
-      <w:proofErr w:type="spellStart"/>
-      <w:r>
-        <w:rPr>
-          <w:rFonts w:ascii="Arial" w:hAnsi="Arial" w:cs="Arial"/>
-          <w:color w:val="333333"/>
-          <w:spacing w:val="2"/>
-        </w:rPr>
-        <w:t>Benerito</w:t>
-      </w:r>
-      <w:proofErr w:type="spellEnd"/>
-      <w:r>
-        <w:rPr>
-          <w:rFonts w:ascii="Arial" w:hAnsi="Arial" w:cs="Arial"/>
-          <w:color w:val="333333"/>
-          <w:spacing w:val="2"/>
-        </w:rPr>
-        <w:t xml:space="preserve"> was an American chemist and pioneer in </w:t>
-      </w:r>
-      <w:proofErr w:type="spellStart"/>
-      <w:r>
-        <w:rPr>
-          <w:rFonts w:ascii="Arial" w:hAnsi="Arial" w:cs="Arial"/>
-          <w:color w:val="333333"/>
-          <w:spacing w:val="2"/>
-        </w:rPr>
-        <w:t>bioproducts</w:t>
-      </w:r>
-      <w:proofErr w:type="spellEnd"/>
-      <w:r>
-        <w:rPr>
-          <w:rFonts w:ascii="Arial" w:hAnsi="Arial" w:cs="Arial"/>
-          <w:color w:val="333333"/>
-          <w:spacing w:val="2"/>
-        </w:rPr>
-        <w:t xml:space="preserve">. </w:t>
-      </w:r>
-      <w:proofErr w:type="spellStart"/>
-      <w:r>
-        <w:rPr>
-          <w:rFonts w:ascii="Arial" w:hAnsi="Arial" w:cs="Arial"/>
-          <w:color w:val="333333"/>
-          <w:spacing w:val="2"/>
-        </w:rPr>
-        <w:t>Benerito</w:t>
-      </w:r>
-      <w:proofErr w:type="spellEnd"/>
-      <w:r>
-        <w:rPr>
-          <w:rFonts w:ascii="Arial" w:hAnsi="Arial" w:cs="Arial"/>
-          <w:color w:val="333333"/>
-          <w:spacing w:val="2"/>
-        </w:rPr>
-        <w:t xml:space="preserve"> is credited with saving the cotton industry in post-WWII America through her discovery of a process to produce wrinkle-free, stain-free, and flame-resistant cotton fabrics. In addition to this work, </w:t>
-      </w:r>
-      <w:proofErr w:type="spellStart"/>
-      <w:r>
-        <w:rPr>
-          <w:rFonts w:ascii="Arial" w:hAnsi="Arial" w:cs="Arial"/>
-          <w:color w:val="333333"/>
-          <w:spacing w:val="2"/>
-        </w:rPr>
-        <w:t>Benerito</w:t>
-      </w:r>
-      <w:proofErr w:type="spellEnd"/>
-      <w:r>
-        <w:rPr>
-          <w:rFonts w:ascii="Arial" w:hAnsi="Arial" w:cs="Arial"/>
-          <w:color w:val="333333"/>
-          <w:spacing w:val="2"/>
-        </w:rPr>
-        <w:t xml:space="preserve"> also developed a method to harvest fats from seeds for use in intravenous feeding of medical patients. This system became the foundation for the system we use today. After retiring from the USDA and teaching university courses for an additional eleven years, </w:t>
-      </w:r>
-      <w:proofErr w:type="spellStart"/>
-      <w:r>
-        <w:rPr>
-          <w:rFonts w:ascii="Arial" w:hAnsi="Arial" w:cs="Arial"/>
-          <w:color w:val="333333"/>
-          <w:spacing w:val="2"/>
-        </w:rPr>
-        <w:t>Benerito</w:t>
-      </w:r>
-      <w:proofErr w:type="spellEnd"/>
-      <w:r>
-        <w:rPr>
-          <w:rFonts w:ascii="Arial" w:hAnsi="Arial" w:cs="Arial"/>
-          <w:color w:val="333333"/>
-          <w:spacing w:val="2"/>
-        </w:rPr>
-        <w:t xml:space="preserve"> received the </w:t>
-      </w:r>
-      <w:proofErr w:type="spellStart"/>
-      <w:r>
-        <w:rPr>
-          <w:rFonts w:ascii="Arial" w:hAnsi="Arial" w:cs="Arial"/>
-          <w:color w:val="333333"/>
-          <w:spacing w:val="2"/>
-        </w:rPr>
-        <w:t>Lemelson</w:t>
-      </w:r>
-      <w:proofErr w:type="spellEnd"/>
-      <w:r>
-        <w:rPr>
-          <w:rFonts w:ascii="Arial" w:hAnsi="Arial" w:cs="Arial"/>
-          <w:color w:val="333333"/>
-          <w:spacing w:val="2"/>
-        </w:rPr>
-        <w:t>-MIT Lifetime Achievement Award both for her contributions to the textile industry and her commitment to education.</w:t>
-      </w:r>
-    </w:p>
-    <w:p>
-      <w:pPr>
-        <w:pStyle w:val="Heading2"/>
-        <w:spacing w:before="282" w:beforeAutospacing="0" w:after="71" w:afterAutospacing="0"/>
-        <w:rPr>
-          <w:rFonts w:ascii="Arial" w:hAnsi="Arial" w:cs="Arial"/>
-          <w:color w:val="000000"/>
-          <w:spacing w:val="7"/>
-          <w:sz w:val="24"/>
-          <w:szCs w:val="24"/>
-        </w:rPr>
-      </w:pPr>
-      <w:r>
-        <w:rPr>
-          <w:rFonts w:ascii="Arial" w:hAnsi="Arial" w:cs="Arial"/>
-          <w:color w:val="000000"/>
-          <w:spacing w:val="7"/>
-          <w:sz w:val="24"/>
-          <w:szCs w:val="24"/>
-        </w:rPr>
-        <w:t>Edith Clarke</w:t>
-      </w:r>
-    </w:p>
-    <w:p>
-      <w:pPr>
-        <w:pStyle w:val="NormalWeb"/>
-        <w:spacing w:before="240" w:beforeAutospacing="0" w:after="120" w:afterAutospacing="0"/>
-        <w:rPr>
-          <w:rFonts w:ascii="Arial" w:hAnsi="Arial" w:cs="Arial"/>
-          <w:color w:val="333333"/>
-          <w:spacing w:val="2"/>
-        </w:rPr>
-      </w:pPr>
-      <w:r>
-        <w:rPr>
-          <w:rFonts w:ascii="Arial" w:hAnsi="Arial" w:cs="Arial"/>
-          <w:noProof/>
-          <w:color w:val="333333"/>
-          <w:spacing w:val="2"/>
-        </w:rPr>
-        <w:drawing>
-          <wp:inline distT="0" distB="0" distL="0" distR="0">
-            <wp:extent cx="1905000" cy="1905000"/>
-            <wp:effectExtent l="0" t="0" r="0" b="0"/>
-            <wp:docPr id="4" name="Picture 4" descr="https://obamawhitehouse.archives.gov/sites/default/files/image/uspto_edithclarke_square.jpg"/>
-            <wp:cNvGraphicFramePr>
-              <a:graphicFrameLocks xmlns:a="http://schemas.openxmlformats.org/drawingml/2006/main" noChangeAspect="1"/>
-            </wp:cNvGraphicFramePr>
-            <a:graphic xmlns:a="http://schemas.openxmlformats.org/drawingml/2006/main">
-              <a:graphicData uri="http://schemas.openxmlformats.org/drawingml/2006/picture">
-                <pic:pic xmlns:pic="http://schemas.openxmlformats.org/drawingml/2006/picture">
-                  <pic:nvPicPr>
-                    <pic:cNvPr id="0" name="Picture 7" descr="https://obamawhitehouse.archives.gov/sites/default/files/image/uspto_edithclarke_square.jpg"/>
                     <pic:cNvPicPr>
                       <a:picLocks noChangeAspect="1" noChangeArrowheads="1"/>
                     </pic:cNvPicPr>
@@ -2356,144 +2091,116 @@
           <w:color w:val="333333"/>
           <w:spacing w:val="2"/>
         </w:rPr>
-        <w:t>Edith Clarke was a pioneering electrical engineer at the turn of the 20th century. She worked as a “computer,” someone who performed difficult mathematical calculations before modern-day computers and calculators were invented. Clarke struggled to find work as a female engineer instead of the ‘usual’ jobs allowed for women of her time, but became the first professionally employed female electrical engineer in the United States in 1922. She paved the way for women in STEM and engineering and was inducted into the National Inventors Hall of Fame in 2015.</w:t>
-      </w:r>
-    </w:p>
-    <w:p>
-      <w:pPr>
-        <w:shd w:val="clear" w:color="auto" w:fill="FFFFFF"/>
-        <w:spacing w:before="100" w:beforeAutospacing="1" w:after="100" w:afterAutospacing="1" w:line="240" w:lineRule="auto"/>
-        <w:rPr>
-          <w:rFonts w:ascii="Arial" w:eastAsia="Times New Roman" w:hAnsi="Arial" w:cs="Arial"/>
-          <w:color w:val="333333"/>
-          <w:sz w:val="24"/>
-          <w:szCs w:val="24"/>
-        </w:rPr>
-      </w:pPr>
-      <w:r>
-        <w:rPr>
-          <w:rFonts w:ascii="Arial" w:eastAsia="Times New Roman" w:hAnsi="Arial" w:cs="Arial"/>
-          <w:color w:val="333333"/>
-          <w:sz w:val="24"/>
-          <w:szCs w:val="24"/>
-        </w:rPr>
-        <w:lastRenderedPageBreak/>
-        <w:t>No matter the obstacle, Edith Clarke knew how to take charge of her own destiny: “I had always wanted to be an engineer, but felt that women were not supposed to be doing things like studying engineering.”</w:t>
-      </w:r>
-    </w:p>
-    <w:p>
-      <w:pPr>
-        <w:shd w:val="clear" w:color="auto" w:fill="FFFFFF"/>
-        <w:spacing w:before="100" w:beforeAutospacing="1" w:after="100" w:afterAutospacing="1" w:line="240" w:lineRule="auto"/>
-        <w:rPr>
-          <w:rFonts w:ascii="Arial" w:eastAsia="Times New Roman" w:hAnsi="Arial" w:cs="Arial"/>
-          <w:color w:val="333333"/>
-          <w:sz w:val="24"/>
-          <w:szCs w:val="24"/>
-        </w:rPr>
-      </w:pPr>
-      <w:r>
-        <w:rPr>
-          <w:rFonts w:ascii="Arial" w:eastAsia="Times New Roman" w:hAnsi="Arial" w:cs="Arial"/>
-          <w:color w:val="333333"/>
-          <w:sz w:val="24"/>
-          <w:szCs w:val="24"/>
-        </w:rPr>
-        <w:t>By no means, however, was Clarke’s rise simple and easy. Orphaned at age 12, she came of age in a Maryland boarding school. At 18, she received a small inheritance which took her through Vassar College, then Yale’s all-women sister institution; she graduated in 1908. After teaching gigs in San Francisco and Wisconsin, Clarke returned to the field full-time as manager of an all-female team of “human computers” at AT&amp;T. She had reached the ceiling for women in electrical engineering.</w:t>
-      </w:r>
-    </w:p>
-    <w:p>
-      <w:pPr>
-        <w:shd w:val="clear" w:color="auto" w:fill="FFFFFF"/>
-        <w:spacing w:before="100" w:beforeAutospacing="1" w:after="100" w:afterAutospacing="1" w:line="240" w:lineRule="auto"/>
-        <w:rPr>
-          <w:rFonts w:ascii="Arial" w:eastAsia="Times New Roman" w:hAnsi="Arial" w:cs="Arial"/>
-          <w:color w:val="333333"/>
-          <w:sz w:val="24"/>
-          <w:szCs w:val="24"/>
-        </w:rPr>
-      </w:pPr>
-      <w:r>
-        <w:rPr>
-          <w:rFonts w:ascii="Arial" w:eastAsia="Times New Roman" w:hAnsi="Arial" w:cs="Arial"/>
-          <w:color w:val="333333"/>
-          <w:sz w:val="24"/>
-          <w:szCs w:val="24"/>
-        </w:rPr>
-        <w:t>Determined to continue her career doing what “women were not supposed to be doing,” the pioneering powerhouse next enrolled at MIT and became that institution’s first woman to earn an M.S. in electrical engineering. But even with such a degree, no company would hire female engineers. In response, Clarke left the United States to teach physics at Istanbul’s Women’s College. Again, she couldn’t stay out of the field, returning to the United States as a “human computer” for General Electric.</w:t>
-      </w:r>
-    </w:p>
-    <w:p>
-      <w:pPr>
-        <w:shd w:val="clear" w:color="auto" w:fill="FFFFFF"/>
-        <w:spacing w:before="100" w:beforeAutospacing="1" w:after="100" w:afterAutospacing="1" w:line="240" w:lineRule="auto"/>
-        <w:rPr>
-          <w:rFonts w:ascii="Arial" w:eastAsia="Times New Roman" w:hAnsi="Arial" w:cs="Arial"/>
-          <w:color w:val="333333"/>
-          <w:sz w:val="24"/>
-          <w:szCs w:val="24"/>
-        </w:rPr>
-      </w:pPr>
-      <w:r>
-        <w:rPr>
-          <w:rFonts w:ascii="Arial" w:eastAsia="Times New Roman" w:hAnsi="Arial" w:cs="Arial"/>
-          <w:color w:val="333333"/>
-          <w:sz w:val="24"/>
-          <w:szCs w:val="24"/>
-        </w:rPr>
-        <w:t>At GE, Edith Clarke created and patented</w:t>
-      </w:r>
-      <w:r>
-        <w:rPr>
-          <w:rFonts w:ascii="Arial" w:eastAsia="Times New Roman" w:hAnsi="Arial" w:cs="Arial"/>
-          <w:i/>
-          <w:iCs/>
-          <w:color w:val="333333"/>
-          <w:sz w:val="24"/>
-          <w:szCs w:val="24"/>
-        </w:rPr>
-        <w:t> </w:t>
-      </w:r>
-      <w:r>
-        <w:rPr>
-          <w:rFonts w:ascii="Arial" w:eastAsia="Times New Roman" w:hAnsi="Arial" w:cs="Arial"/>
-          <w:color w:val="333333"/>
-          <w:sz w:val="24"/>
-          <w:szCs w:val="24"/>
-        </w:rPr>
-        <w:t>The Clarke Calculator</w:t>
-      </w:r>
-      <w:r>
-        <w:rPr>
-          <w:rFonts w:ascii="Arial" w:eastAsia="Times New Roman" w:hAnsi="Arial" w:cs="Arial"/>
-          <w:i/>
-          <w:iCs/>
-          <w:color w:val="333333"/>
-          <w:sz w:val="24"/>
-          <w:szCs w:val="24"/>
-        </w:rPr>
-        <w:t>,</w:t>
-      </w:r>
-      <w:r>
-        <w:rPr>
-          <w:rFonts w:ascii="Arial" w:eastAsia="Times New Roman" w:hAnsi="Arial" w:cs="Arial"/>
-          <w:color w:val="333333"/>
-          <w:sz w:val="24"/>
-          <w:szCs w:val="24"/>
-        </w:rPr>
-        <w:t> a graphical device that solved equations used to send power through electrical transmission lines longer than 250 meters. Her massive contribution to transcontinental telephone communication silenced skeptics; in 1922, at 38, Edith Clarke became the first professional female electrical engineer.</w:t>
-      </w:r>
-    </w:p>
-    <w:p>
-      <w:pPr>
-        <w:pStyle w:val="NormalWeb"/>
-        <w:spacing w:before="120" w:beforeAutospacing="0" w:after="120" w:afterAutospacing="0"/>
-        <w:rPr>
-          <w:rFonts w:ascii="Arial" w:hAnsi="Arial" w:cs="Arial"/>
-          <w:color w:val="333333"/>
-          <w:spacing w:val="2"/>
-        </w:rPr>
-      </w:pPr>
+        <w:t xml:space="preserve">Ruth Rogan </w:t>
+      </w:r>
+      <w:proofErr w:type="spellStart"/>
+      <w:r>
+        <w:rPr>
+          <w:rFonts w:ascii="Arial" w:hAnsi="Arial" w:cs="Arial"/>
+          <w:color w:val="333333"/>
+          <w:spacing w:val="2"/>
+        </w:rPr>
+        <w:t>Benerito</w:t>
+      </w:r>
+      <w:proofErr w:type="spellEnd"/>
+      <w:r>
+        <w:rPr>
+          <w:rFonts w:ascii="Arial" w:hAnsi="Arial" w:cs="Arial"/>
+          <w:color w:val="333333"/>
+          <w:spacing w:val="2"/>
+        </w:rPr>
+        <w:t xml:space="preserve"> was an American chemist and pioneer in </w:t>
+      </w:r>
+      <w:proofErr w:type="spellStart"/>
+      <w:r>
+        <w:rPr>
+          <w:rFonts w:ascii="Arial" w:hAnsi="Arial" w:cs="Arial"/>
+          <w:color w:val="333333"/>
+          <w:spacing w:val="2"/>
+        </w:rPr>
+        <w:t>bioproducts</w:t>
+      </w:r>
+      <w:proofErr w:type="spellEnd"/>
+      <w:r>
+        <w:rPr>
+          <w:rFonts w:ascii="Arial" w:hAnsi="Arial" w:cs="Arial"/>
+          <w:color w:val="333333"/>
+          <w:spacing w:val="2"/>
+        </w:rPr>
+        <w:t xml:space="preserve">. </w:t>
+      </w:r>
+      <w:proofErr w:type="spellStart"/>
+      <w:r>
+        <w:rPr>
+          <w:rFonts w:ascii="Arial" w:hAnsi="Arial" w:cs="Arial"/>
+          <w:color w:val="333333"/>
+          <w:spacing w:val="2"/>
+        </w:rPr>
+        <w:t>Benerito</w:t>
+      </w:r>
+      <w:proofErr w:type="spellEnd"/>
+      <w:r>
+        <w:rPr>
+          <w:rFonts w:ascii="Arial" w:hAnsi="Arial" w:cs="Arial"/>
+          <w:color w:val="333333"/>
+          <w:spacing w:val="2"/>
+        </w:rPr>
+        <w:t xml:space="preserve"> is credited with saving the cotton industry in post-WWII America through her discovery of a process to produce wrinkle-free, stain-free, and flame-resistant cotton fabrics. In addition to this work, </w:t>
+      </w:r>
+      <w:proofErr w:type="spellStart"/>
+      <w:r>
+        <w:rPr>
+          <w:rFonts w:ascii="Arial" w:hAnsi="Arial" w:cs="Arial"/>
+          <w:color w:val="333333"/>
+          <w:spacing w:val="2"/>
+        </w:rPr>
+        <w:t>Benerito</w:t>
+      </w:r>
+      <w:proofErr w:type="spellEnd"/>
+      <w:r>
+        <w:rPr>
+          <w:rFonts w:ascii="Arial" w:hAnsi="Arial" w:cs="Arial"/>
+          <w:color w:val="333333"/>
+          <w:spacing w:val="2"/>
+        </w:rPr>
+        <w:t xml:space="preserve"> also developed a method to harvest fats from seeds for use in intravenous feeding of medical patients. This system became the foundation for the system we use today. After retiring from the USDA and teaching university courses for an additional eleven years, </w:t>
+      </w:r>
+      <w:proofErr w:type="spellStart"/>
+      <w:r>
+        <w:rPr>
+          <w:rFonts w:ascii="Arial" w:hAnsi="Arial" w:cs="Arial"/>
+          <w:color w:val="333333"/>
+          <w:spacing w:val="2"/>
+        </w:rPr>
+        <w:t>Benerito</w:t>
+      </w:r>
+      <w:proofErr w:type="spellEnd"/>
+      <w:r>
+        <w:rPr>
+          <w:rFonts w:ascii="Arial" w:hAnsi="Arial" w:cs="Arial"/>
+          <w:color w:val="333333"/>
+          <w:spacing w:val="2"/>
+        </w:rPr>
+        <w:t xml:space="preserve"> received the </w:t>
+      </w:r>
+      <w:proofErr w:type="spellStart"/>
+      <w:r>
+        <w:rPr>
+          <w:rFonts w:ascii="Arial" w:hAnsi="Arial" w:cs="Arial"/>
+          <w:color w:val="333333"/>
+          <w:spacing w:val="2"/>
+        </w:rPr>
+        <w:t>Lemelson</w:t>
+      </w:r>
+      <w:proofErr w:type="spellEnd"/>
+      <w:r>
+        <w:rPr>
+          <w:rFonts w:ascii="Arial" w:hAnsi="Arial" w:cs="Arial"/>
+          <w:color w:val="333333"/>
+          <w:spacing w:val="2"/>
+        </w:rPr>
+        <w:t>-MIT Lifetime Achievement Award both for her contributions to the textile industry and her commitment to education.</w:t>
+      </w:r>
     </w:p>
     <w:p>
       <w:pPr>
@@ -2507,6 +2214,7 @@
           <w:szCs w:val="24"/>
         </w:rPr>
       </w:pPr>
+      <w:bookmarkStart w:id="0" w:name="_GoBack"/>
       <w:r>
         <w:rPr>
           <w:rFonts w:ascii="Arial" w:hAnsi="Arial" w:cs="Arial"/>
@@ -2515,21 +2223,10 @@
           <w:sz w:val="24"/>
           <w:szCs w:val="24"/>
         </w:rPr>
-        <w:t xml:space="preserve">Mollie </w:t>
-      </w:r>
-      <w:proofErr w:type="spellStart"/>
-      <w:r>
-        <w:rPr>
-          <w:rFonts w:ascii="Arial" w:hAnsi="Arial" w:cs="Arial"/>
-          <w:color w:val="000000"/>
-          <w:spacing w:val="7"/>
-          <w:sz w:val="24"/>
-          <w:szCs w:val="24"/>
-        </w:rPr>
-        <w:t>Orshansky</w:t>
-      </w:r>
-      <w:proofErr w:type="spellEnd"/>
-    </w:p>
+        <w:t>Edith Clarke</w:t>
+      </w:r>
+    </w:p>
+    <w:bookmarkEnd w:id="0"/>
     <w:p>
       <w:pPr>
         <w:pStyle w:val="NormalWeb"/>
@@ -2551,7 +2248,7 @@
           <wp:inline distT="0" distB="0" distL="0" distR="0">
             <wp:extent cx="1905000" cy="1905000"/>
             <wp:effectExtent l="0" t="0" r="0" b="0"/>
-            <wp:docPr id="5" name="Picture 5" descr="https://obamawhitehouse.archives.gov/sites/default/files/image/usda_mollieorshansky_square.jpg"/>
+            <wp:docPr id="4" name="Picture 4" descr="https://obamawhitehouse.archives.gov/sites/default/files/image/uspto_edithclarke_square.jpg"/>
             <wp:cNvGraphicFramePr>
               <a:graphicFrameLocks xmlns:a="http://schemas.openxmlformats.org/drawingml/2006/main" noChangeAspect="1"/>
             </wp:cNvGraphicFramePr>
@@ -2559,7 +2256,7 @@
               <a:graphicData uri="http://schemas.openxmlformats.org/drawingml/2006/picture">
                 <pic:pic xmlns:pic="http://schemas.openxmlformats.org/drawingml/2006/picture">
                   <pic:nvPicPr>
-                    <pic:cNvPr id="0" name="Picture 9" descr="https://obamawhitehouse.archives.gov/sites/default/files/image/usda_mollieorshansky_square.jpg"/>
+                    <pic:cNvPr id="0" name="Picture 7" descr="https://obamawhitehouse.archives.gov/sites/default/files/image/uspto_edithclarke_square.jpg"/>
                     <pic:cNvPicPr>
                       <a:picLocks noChangeAspect="1" noChangeArrowheads="1"/>
                     </pic:cNvPicPr>
@@ -2613,53 +2310,144 @@
           <w:color w:val="333333"/>
           <w:spacing w:val="2"/>
         </w:rPr>
-        <w:t xml:space="preserve">Mollie </w:t>
-      </w:r>
-      <w:proofErr w:type="spellStart"/>
-      <w:r>
-        <w:rPr>
-          <w:rFonts w:ascii="Arial" w:hAnsi="Arial" w:cs="Arial"/>
-          <w:color w:val="333333"/>
-          <w:spacing w:val="2"/>
-        </w:rPr>
-        <w:t>Orshansky</w:t>
-      </w:r>
-      <w:proofErr w:type="spellEnd"/>
-      <w:r>
-        <w:rPr>
-          <w:rFonts w:ascii="Arial" w:hAnsi="Arial" w:cs="Arial"/>
-          <w:color w:val="333333"/>
-          <w:spacing w:val="2"/>
-        </w:rPr>
-        <w:t xml:space="preserve"> was a food economist and statistician whose work on poverty thresholds pioneered the way the U.S. Government defines poverty. By using the cost of the cheapest nutritionally adequate diet to calculate a cost of living expense for families of various sizes, </w:t>
-      </w:r>
-      <w:proofErr w:type="spellStart"/>
-      <w:r>
-        <w:rPr>
-          <w:rFonts w:ascii="Arial" w:hAnsi="Arial" w:cs="Arial"/>
-          <w:color w:val="333333"/>
-          <w:spacing w:val="2"/>
-        </w:rPr>
-        <w:t>Orshansky</w:t>
-      </w:r>
-      <w:proofErr w:type="spellEnd"/>
-      <w:r>
-        <w:rPr>
-          <w:rFonts w:ascii="Arial" w:hAnsi="Arial" w:cs="Arial"/>
-          <w:color w:val="333333"/>
-          <w:spacing w:val="2"/>
-        </w:rPr>
-        <w:t xml:space="preserve"> developed guidelines which eventually became the federal government’s official statistical definition of poverty. Her work provided a way to assess the impact of new policies on poor populations, which to this day </w:t>
-      </w:r>
-      <w:r>
-        <w:rPr>
-          <w:rFonts w:ascii="Arial" w:hAnsi="Arial" w:cs="Arial"/>
-          <w:color w:val="333333"/>
-          <w:spacing w:val="2"/>
+        <w:t>Edith Clarke was a pioneering electrical engineer at the turn of the 20th century. She worked as a “computer,” someone who performed difficult mathematical calculations before modern-day computers and calculators were invented. Clarke struggled to find work as a female engineer instead of the ‘usual’ jobs allowed for women of her time, but became the first professionally employed female electrical engineer in the United States in 1922. She paved the way for women in STEM and engineering and was inducted into the National Inventors Hall of Fame in 2015.</w:t>
+      </w:r>
+    </w:p>
+    <w:p>
+      <w:pPr>
+        <w:shd w:val="clear" w:color="auto" w:fill="FFFFFF"/>
+        <w:spacing w:before="100" w:beforeAutospacing="1" w:after="100" w:afterAutospacing="1" w:line="240" w:lineRule="auto"/>
+        <w:rPr>
+          <w:rFonts w:ascii="Arial" w:eastAsia="Times New Roman" w:hAnsi="Arial" w:cs="Arial"/>
+          <w:color w:val="333333"/>
+          <w:sz w:val="24"/>
+          <w:szCs w:val="24"/>
+        </w:rPr>
+      </w:pPr>
+      <w:r>
+        <w:rPr>
+          <w:rFonts w:ascii="Arial" w:eastAsia="Times New Roman" w:hAnsi="Arial" w:cs="Arial"/>
+          <w:color w:val="333333"/>
+          <w:sz w:val="24"/>
+          <w:szCs w:val="24"/>
         </w:rPr>
         <w:lastRenderedPageBreak/>
-        <w:t>remains a standard measure of new policies, demonstrating the enduring impact of her work on American public policy.</w:t>
-      </w:r>
+        <w:t>No matter the obstacle, Edith Clarke knew how to take charge of her own destiny: “I had always wanted to be an engineer, but felt that women were not supposed to be doing things like studying engineering.”</w:t>
+      </w:r>
+    </w:p>
+    <w:p>
+      <w:pPr>
+        <w:shd w:val="clear" w:color="auto" w:fill="FFFFFF"/>
+        <w:spacing w:before="100" w:beforeAutospacing="1" w:after="100" w:afterAutospacing="1" w:line="240" w:lineRule="auto"/>
+        <w:rPr>
+          <w:rFonts w:ascii="Arial" w:eastAsia="Times New Roman" w:hAnsi="Arial" w:cs="Arial"/>
+          <w:color w:val="333333"/>
+          <w:sz w:val="24"/>
+          <w:szCs w:val="24"/>
+        </w:rPr>
+      </w:pPr>
+      <w:r>
+        <w:rPr>
+          <w:rFonts w:ascii="Arial" w:eastAsia="Times New Roman" w:hAnsi="Arial" w:cs="Arial"/>
+          <w:color w:val="333333"/>
+          <w:sz w:val="24"/>
+          <w:szCs w:val="24"/>
+        </w:rPr>
+        <w:t>By no means, however, was Clarke’s rise simple and easy. Orphaned at age 12, she came of age in a Maryland boarding school. At 18, she received a small inheritance which took her through Vassar College, then Yale’s all-women sister institution; she graduated in 1908. After teaching gigs in San Francisco and Wisconsin, Clarke returned to the field full-time as manager of an all-female team of “human computers” at AT&amp;T. She had reached the ceiling for women in electrical engineering.</w:t>
+      </w:r>
+    </w:p>
+    <w:p>
+      <w:pPr>
+        <w:shd w:val="clear" w:color="auto" w:fill="FFFFFF"/>
+        <w:spacing w:before="100" w:beforeAutospacing="1" w:after="100" w:afterAutospacing="1" w:line="240" w:lineRule="auto"/>
+        <w:rPr>
+          <w:rFonts w:ascii="Arial" w:eastAsia="Times New Roman" w:hAnsi="Arial" w:cs="Arial"/>
+          <w:color w:val="333333"/>
+          <w:sz w:val="24"/>
+          <w:szCs w:val="24"/>
+        </w:rPr>
+      </w:pPr>
+      <w:r>
+        <w:rPr>
+          <w:rFonts w:ascii="Arial" w:eastAsia="Times New Roman" w:hAnsi="Arial" w:cs="Arial"/>
+          <w:color w:val="333333"/>
+          <w:sz w:val="24"/>
+          <w:szCs w:val="24"/>
+        </w:rPr>
+        <w:t>Determined to continue her career doing what “women were not supposed to be doing,” the pioneering powerhouse next enrolled at MIT and became that institution’s first woman to earn an M.S. in electrical engineering. But even with such a degree, no company would hire female engineers. In response, Clarke left the United States to teach physics at Istanbul’s Women’s College. Again, she couldn’t stay out of the field, returning to the United States as a “human computer” for General Electric.</w:t>
+      </w:r>
+    </w:p>
+    <w:p>
+      <w:pPr>
+        <w:shd w:val="clear" w:color="auto" w:fill="FFFFFF"/>
+        <w:spacing w:before="100" w:beforeAutospacing="1" w:after="100" w:afterAutospacing="1" w:line="240" w:lineRule="auto"/>
+        <w:rPr>
+          <w:rFonts w:ascii="Arial" w:eastAsia="Times New Roman" w:hAnsi="Arial" w:cs="Arial"/>
+          <w:color w:val="333333"/>
+          <w:sz w:val="24"/>
+          <w:szCs w:val="24"/>
+        </w:rPr>
+      </w:pPr>
+      <w:r>
+        <w:rPr>
+          <w:rFonts w:ascii="Arial" w:eastAsia="Times New Roman" w:hAnsi="Arial" w:cs="Arial"/>
+          <w:color w:val="333333"/>
+          <w:sz w:val="24"/>
+          <w:szCs w:val="24"/>
+        </w:rPr>
+        <w:t>At GE, Edith Clarke created and patented</w:t>
+      </w:r>
+      <w:r>
+        <w:rPr>
+          <w:rFonts w:ascii="Arial" w:eastAsia="Times New Roman" w:hAnsi="Arial" w:cs="Arial"/>
+          <w:i/>
+          <w:iCs/>
+          <w:color w:val="333333"/>
+          <w:sz w:val="24"/>
+          <w:szCs w:val="24"/>
+        </w:rPr>
+        <w:t> </w:t>
+      </w:r>
+      <w:r>
+        <w:rPr>
+          <w:rFonts w:ascii="Arial" w:eastAsia="Times New Roman" w:hAnsi="Arial" w:cs="Arial"/>
+          <w:color w:val="333333"/>
+          <w:sz w:val="24"/>
+          <w:szCs w:val="24"/>
+        </w:rPr>
+        <w:t>The Clarke Calculator</w:t>
+      </w:r>
+      <w:r>
+        <w:rPr>
+          <w:rFonts w:ascii="Arial" w:eastAsia="Times New Roman" w:hAnsi="Arial" w:cs="Arial"/>
+          <w:i/>
+          <w:iCs/>
+          <w:color w:val="333333"/>
+          <w:sz w:val="24"/>
+          <w:szCs w:val="24"/>
+        </w:rPr>
+        <w:t>,</w:t>
+      </w:r>
+      <w:r>
+        <w:rPr>
+          <w:rFonts w:ascii="Arial" w:eastAsia="Times New Roman" w:hAnsi="Arial" w:cs="Arial"/>
+          <w:color w:val="333333"/>
+          <w:sz w:val="24"/>
+          <w:szCs w:val="24"/>
+        </w:rPr>
+        <w:t> a graphical device that solved equations used to send power through electrical transmission lines longer than 250 meters. Her massive contribution to transcontinental telephone communication silenced skeptics; in 1922, at 38, Edith Clarke became the first professional female electrical engineer.</w:t>
+      </w:r>
+    </w:p>
+    <w:p>
+      <w:pPr>
+        <w:pStyle w:val="NormalWeb"/>
+        <w:spacing w:before="120" w:beforeAutospacing="0" w:after="120" w:afterAutospacing="0"/>
+        <w:rPr>
+          <w:rFonts w:ascii="Arial" w:hAnsi="Arial" w:cs="Arial"/>
+          <w:color w:val="333333"/>
+          <w:spacing w:val="2"/>
+        </w:rPr>
+      </w:pPr>
     </w:p>
     <w:p>
       <w:pPr>
@@ -2681,8 +2469,20 @@
           <w:sz w:val="24"/>
           <w:szCs w:val="24"/>
         </w:rPr>
-        <w:t>Mary Engle Pennington</w:t>
-      </w:r>
+        <w:t xml:space="preserve">Mollie </w:t>
+      </w:r>
+      <w:proofErr w:type="spellStart"/>
+      <w:r>
+        <w:rPr>
+          <w:rFonts w:ascii="Arial" w:hAnsi="Arial" w:cs="Arial"/>
+          <w:color w:val="000000"/>
+          <w:spacing w:val="7"/>
+          <w:sz w:val="24"/>
+          <w:szCs w:val="24"/>
+        </w:rPr>
+        <w:t>Orshansky</w:t>
+      </w:r>
+      <w:proofErr w:type="spellEnd"/>
     </w:p>
     <w:p>
       <w:pPr>
@@ -2705,7 +2505,7 @@
           <wp:inline distT="0" distB="0" distL="0" distR="0">
             <wp:extent cx="1905000" cy="1905000"/>
             <wp:effectExtent l="0" t="0" r="0" b="0"/>
-            <wp:docPr id="6" name="Picture 6" descr="https://obamawhitehouse.archives.gov/sites/default/files/image/usda_maryenglepennington_square.jpg"/>
+            <wp:docPr id="5" name="Picture 5" descr="https://obamawhitehouse.archives.gov/sites/default/files/image/usda_mollieorshansky_square.jpg"/>
             <wp:cNvGraphicFramePr>
               <a:graphicFrameLocks xmlns:a="http://schemas.openxmlformats.org/drawingml/2006/main" noChangeAspect="1"/>
             </wp:cNvGraphicFramePr>
@@ -2713,7 +2513,7 @@
               <a:graphicData uri="http://schemas.openxmlformats.org/drawingml/2006/picture">
                 <pic:pic xmlns:pic="http://schemas.openxmlformats.org/drawingml/2006/picture">
                   <pic:nvPicPr>
-                    <pic:cNvPr id="0" name="Picture 11" descr="https://obamawhitehouse.archives.gov/sites/default/files/image/usda_maryenglepennington_square.jpg"/>
+                    <pic:cNvPr id="0" name="Picture 9" descr="https://obamawhitehouse.archives.gov/sites/default/files/image/usda_mollieorshansky_square.jpg"/>
                     <pic:cNvPicPr>
                       <a:picLocks noChangeAspect="1" noChangeArrowheads="1"/>
                     </pic:cNvPicPr>
@@ -2767,7 +2567,52 @@
           <w:color w:val="333333"/>
           <w:spacing w:val="2"/>
         </w:rPr>
-        <w:t>Mary Engle Pennington was an American chemist at the turn of the 20th century. At a time when few women attended college, Pennington completed her PhD and went on to work as a bacteriological chemist at the U.S. Department of Agriculture. Shortly after arriving at the USDA, Pennington became chief of the newly established Food Research Laboratory. During her 40-year career at the USDA, Pennington’s pioneering research on sanitary methods of processing, storing, and shipping food led to achievements such as the first standards for milk safety as well as universally accepted standards for the refrigeration of food products.</w:t>
+        <w:t xml:space="preserve">Mollie </w:t>
+      </w:r>
+      <w:proofErr w:type="spellStart"/>
+      <w:r>
+        <w:rPr>
+          <w:rFonts w:ascii="Arial" w:hAnsi="Arial" w:cs="Arial"/>
+          <w:color w:val="333333"/>
+          <w:spacing w:val="2"/>
+        </w:rPr>
+        <w:t>Orshansky</w:t>
+      </w:r>
+      <w:proofErr w:type="spellEnd"/>
+      <w:r>
+        <w:rPr>
+          <w:rFonts w:ascii="Arial" w:hAnsi="Arial" w:cs="Arial"/>
+          <w:color w:val="333333"/>
+          <w:spacing w:val="2"/>
+        </w:rPr>
+        <w:t xml:space="preserve"> was a food economist and statistician whose work on poverty thresholds pioneered the way the U.S. Government defines poverty. By using the cost of the cheapest nutritionally adequate diet to calculate a cost of living expense for families of various sizes, </w:t>
+      </w:r>
+      <w:proofErr w:type="spellStart"/>
+      <w:r>
+        <w:rPr>
+          <w:rFonts w:ascii="Arial" w:hAnsi="Arial" w:cs="Arial"/>
+          <w:color w:val="333333"/>
+          <w:spacing w:val="2"/>
+        </w:rPr>
+        <w:t>Orshansky</w:t>
+      </w:r>
+      <w:proofErr w:type="spellEnd"/>
+      <w:r>
+        <w:rPr>
+          <w:rFonts w:ascii="Arial" w:hAnsi="Arial" w:cs="Arial"/>
+          <w:color w:val="333333"/>
+          <w:spacing w:val="2"/>
+        </w:rPr>
+        <w:t xml:space="preserve"> developed guidelines which eventually became the federal government’s official statistical definition of poverty. Her work provided a way to assess the impact of new policies on poor populations, which to this day </w:t>
+      </w:r>
+      <w:r>
+        <w:rPr>
+          <w:rFonts w:ascii="Arial" w:hAnsi="Arial" w:cs="Arial"/>
+          <w:color w:val="333333"/>
+          <w:spacing w:val="2"/>
+        </w:rPr>
+        <w:lastRenderedPageBreak/>
+        <w:t>remains a standard measure of new policies, demonstrating the enduring impact of her work on American public policy.</w:t>
       </w:r>
     </w:p>
     <w:p>
@@ -2790,7 +2635,7 @@
           <w:sz w:val="24"/>
           <w:szCs w:val="24"/>
         </w:rPr>
-        <w:t>Ellen Ochoa</w:t>
+        <w:t>Mary Engle Pennington</w:t>
       </w:r>
     </w:p>
     <w:p>
@@ -2814,7 +2659,7 @@
           <wp:inline distT="0" distB="0" distL="0" distR="0">
             <wp:extent cx="1905000" cy="1905000"/>
             <wp:effectExtent l="0" t="0" r="0" b="0"/>
-            <wp:docPr id="7" name="Picture 7" descr="https://obamawhitehouse.archives.gov/sites/default/files/image/nsf_ellenochoa_square.jpg"/>
+            <wp:docPr id="6" name="Picture 6" descr="https://obamawhitehouse.archives.gov/sites/default/files/image/usda_maryenglepennington_square.jpg"/>
             <wp:cNvGraphicFramePr>
               <a:graphicFrameLocks xmlns:a="http://schemas.openxmlformats.org/drawingml/2006/main" noChangeAspect="1"/>
             </wp:cNvGraphicFramePr>
@@ -2822,7 +2667,7 @@
               <a:graphicData uri="http://schemas.openxmlformats.org/drawingml/2006/picture">
                 <pic:pic xmlns:pic="http://schemas.openxmlformats.org/drawingml/2006/picture">
                   <pic:nvPicPr>
-                    <pic:cNvPr id="0" name="Picture 13" descr="https://obamawhitehouse.archives.gov/sites/default/files/image/nsf_ellenochoa_square.jpg"/>
+                    <pic:cNvPr id="0" name="Picture 11" descr="https://obamawhitehouse.archives.gov/sites/default/files/image/usda_maryenglepennington_square.jpg"/>
                     <pic:cNvPicPr>
                       <a:picLocks noChangeAspect="1" noChangeArrowheads="1"/>
                     </pic:cNvPicPr>
@@ -2876,7 +2721,7 @@
           <w:color w:val="333333"/>
           <w:spacing w:val="2"/>
         </w:rPr>
-        <w:t>In 1993, Dr. Ellen Ochoa became the first Hispanic woman to go to space when she served on a nine-day mission aboard the space shuttle Discovery. She has flown in space four times, logging nearly 1,000 hours in orbit. Prior to her astronaut career, she was a research engineer and inventor, with three patents for optical systems. Ochoa is also the first Hispanic (and second female) to be named director of NASA’s Johnson Space Center.</w:t>
+        <w:t>Mary Engle Pennington was an American chemist at the turn of the 20th century. At a time when few women attended college, Pennington completed her PhD and went on to work as a bacteriological chemist at the U.S. Department of Agriculture. Shortly after arriving at the USDA, Pennington became chief of the newly established Food Research Laboratory. During her 40-year career at the USDA, Pennington’s pioneering research on sanitary methods of processing, storing, and shipping food led to achievements such as the first standards for milk safety as well as universally accepted standards for the refrigeration of food products.</w:t>
       </w:r>
     </w:p>
     <w:p>
@@ -2891,7 +2736,6 @@
           <w:szCs w:val="24"/>
         </w:rPr>
       </w:pPr>
-      <w:proofErr w:type="spellStart"/>
       <w:r>
         <w:rPr>
           <w:rFonts w:ascii="Arial" w:hAnsi="Arial" w:cs="Arial"/>
@@ -2900,18 +2744,7 @@
           <w:sz w:val="24"/>
           <w:szCs w:val="24"/>
         </w:rPr>
-        <w:t>Calutron</w:t>
-      </w:r>
-      <w:proofErr w:type="spellEnd"/>
-      <w:r>
-        <w:rPr>
-          <w:rFonts w:ascii="Arial" w:hAnsi="Arial" w:cs="Arial"/>
-          <w:color w:val="000000"/>
-          <w:spacing w:val="7"/>
-          <w:sz w:val="24"/>
-          <w:szCs w:val="24"/>
-        </w:rPr>
-        <w:t xml:space="preserve"> Girls</w:t>
+        <w:t>Ellen Ochoa</w:t>
       </w:r>
     </w:p>
     <w:p>
@@ -2931,12 +2764,11 @@
           <w:color w:val="333333"/>
           <w:spacing w:val="2"/>
         </w:rPr>
-        <w:lastRenderedPageBreak/>
         <w:drawing>
           <wp:inline distT="0" distB="0" distL="0" distR="0">
             <wp:extent cx="1905000" cy="1905000"/>
             <wp:effectExtent l="0" t="0" r="0" b="0"/>
-            <wp:docPr id="8" name="Picture 8" descr="https://obamawhitehouse.archives.gov/sites/default/files/image/doe_calutronpic_square.jpg"/>
+            <wp:docPr id="7" name="Picture 7" descr="https://obamawhitehouse.archives.gov/sites/default/files/image/nsf_ellenochoa_square.jpg"/>
             <wp:cNvGraphicFramePr>
               <a:graphicFrameLocks xmlns:a="http://schemas.openxmlformats.org/drawingml/2006/main" noChangeAspect="1"/>
             </wp:cNvGraphicFramePr>
@@ -2944,7 +2776,7 @@
               <a:graphicData uri="http://schemas.openxmlformats.org/drawingml/2006/picture">
                 <pic:pic xmlns:pic="http://schemas.openxmlformats.org/drawingml/2006/picture">
                   <pic:nvPicPr>
-                    <pic:cNvPr id="0" name="Picture 15" descr="https://obamawhitehouse.archives.gov/sites/default/files/image/doe_calutronpic_square.jpg"/>
+                    <pic:cNvPr id="0" name="Picture 13" descr="https://obamawhitehouse.archives.gov/sites/default/files/image/nsf_ellenochoa_square.jpg"/>
                     <pic:cNvPicPr>
                       <a:picLocks noChangeAspect="1" noChangeArrowheads="1"/>
                     </pic:cNvPicPr>
@@ -2998,43 +2830,7 @@
           <w:color w:val="333333"/>
           <w:spacing w:val="2"/>
         </w:rPr>
-        <w:t xml:space="preserve">Isolating enriched uranium was one of the most difficult aspects of the Manhattan Project, which produced the first nuclear bombs during World War II. Wartime labor shortages led the Tennessee Eastman Company to recruit young women, who were mostly recent high school graduates, to operate the </w:t>
-      </w:r>
-      <w:proofErr w:type="spellStart"/>
-      <w:r>
-        <w:rPr>
-          <w:rFonts w:ascii="Arial" w:hAnsi="Arial" w:cs="Arial"/>
-          <w:color w:val="333333"/>
-          <w:spacing w:val="2"/>
-        </w:rPr>
-        <w:t>calutrons</w:t>
-      </w:r>
-      <w:proofErr w:type="spellEnd"/>
-      <w:r>
-        <w:rPr>
-          <w:rFonts w:ascii="Arial" w:hAnsi="Arial" w:cs="Arial"/>
-          <w:color w:val="333333"/>
-          <w:spacing w:val="2"/>
-        </w:rPr>
-        <w:t xml:space="preserve"> that used electromagnetic separation to isolate uranium. Despite being kept in the dark on the specifics of the project, the “</w:t>
-      </w:r>
-      <w:proofErr w:type="spellStart"/>
-      <w:r>
-        <w:rPr>
-          <w:rFonts w:ascii="Arial" w:hAnsi="Arial" w:cs="Arial"/>
-          <w:color w:val="333333"/>
-          <w:spacing w:val="2"/>
-        </w:rPr>
-        <w:t>Calutron</w:t>
-      </w:r>
-      <w:proofErr w:type="spellEnd"/>
-      <w:r>
-        <w:rPr>
-          <w:rFonts w:ascii="Arial" w:hAnsi="Arial" w:cs="Arial"/>
-          <w:color w:val="333333"/>
-          <w:spacing w:val="2"/>
-        </w:rPr>
-        <w:t xml:space="preserve"> Girls” proved to be highly adept at operating the instruments and optimizing uranium production, achieving better rates for production than the male scientists they worked with.</w:t>
+        <w:t>In 1993, Dr. Ellen Ochoa became the first Hispanic woman to go to space when she served on a nine-day mission aboard the space shuttle Discovery. She has flown in space four times, logging nearly 1,000 hours in orbit. Prior to her astronaut career, she was a research engineer and inventor, with three patents for optical systems. Ochoa is also the first Hispanic (and second female) to be named director of NASA’s Johnson Space Center.</w:t>
       </w:r>
     </w:p>
     <w:p>
@@ -3049,6 +2845,7 @@
           <w:szCs w:val="24"/>
         </w:rPr>
       </w:pPr>
+      <w:proofErr w:type="spellStart"/>
       <w:r>
         <w:rPr>
           <w:rFonts w:ascii="Arial" w:hAnsi="Arial" w:cs="Arial"/>
@@ -3057,9 +2854,9 @@
           <w:sz w:val="24"/>
           <w:szCs w:val="24"/>
         </w:rPr>
-        <w:t xml:space="preserve">Virginia </w:t>
-      </w:r>
-      <w:proofErr w:type="spellStart"/>
+        <w:t>Calutron</w:t>
+      </w:r>
+      <w:proofErr w:type="spellEnd"/>
       <w:r>
         <w:rPr>
           <w:rFonts w:ascii="Arial" w:hAnsi="Arial" w:cs="Arial"/>
@@ -3068,9 +2865,8 @@
           <w:sz w:val="24"/>
           <w:szCs w:val="24"/>
         </w:rPr>
-        <w:t>Holsinger</w:t>
-      </w:r>
-      <w:proofErr w:type="spellEnd"/>
+        <w:t xml:space="preserve"> Girls</w:t>
+      </w:r>
     </w:p>
     <w:p>
       <w:pPr>
@@ -3089,11 +2885,12 @@
           <w:color w:val="333333"/>
           <w:spacing w:val="2"/>
         </w:rPr>
+        <w:lastRenderedPageBreak/>
         <w:drawing>
           <wp:inline distT="0" distB="0" distL="0" distR="0">
             <wp:extent cx="1905000" cy="1905000"/>
             <wp:effectExtent l="0" t="0" r="0" b="0"/>
-            <wp:docPr id="9" name="Picture 9" descr="https://obamawhitehouse.archives.gov/sites/default/files/image/usda_virginiahholsinger_square.jpg"/>
+            <wp:docPr id="8" name="Picture 8" descr="https://obamawhitehouse.archives.gov/sites/default/files/image/doe_calutronpic_square.jpg"/>
             <wp:cNvGraphicFramePr>
               <a:graphicFrameLocks xmlns:a="http://schemas.openxmlformats.org/drawingml/2006/main" noChangeAspect="1"/>
             </wp:cNvGraphicFramePr>
@@ -3101,7 +2898,7 @@
               <a:graphicData uri="http://schemas.openxmlformats.org/drawingml/2006/picture">
                 <pic:pic xmlns:pic="http://schemas.openxmlformats.org/drawingml/2006/picture">
                   <pic:nvPicPr>
-                    <pic:cNvPr id="0" name="Picture 17" descr="https://obamawhitehouse.archives.gov/sites/default/files/image/usda_virginiahholsinger_square.jpg"/>
+                    <pic:cNvPr id="0" name="Picture 15" descr="https://obamawhitehouse.archives.gov/sites/default/files/image/doe_calutronpic_square.jpg"/>
                     <pic:cNvPicPr>
                       <a:picLocks noChangeAspect="1" noChangeArrowheads="1"/>
                     </pic:cNvPicPr>
@@ -3155,7 +2952,7 @@
           <w:color w:val="333333"/>
           <w:spacing w:val="2"/>
         </w:rPr>
-        <w:t xml:space="preserve">Virginia H. </w:t>
+        <w:t xml:space="preserve">Isolating enriched uranium was one of the most difficult aspects of the Manhattan Project, which produced the first nuclear bombs during World War II. Wartime labor shortages led the Tennessee Eastman Company to recruit young women, who were mostly recent high school graduates, to operate the </w:t>
       </w:r>
       <w:proofErr w:type="spellStart"/>
       <w:r>
@@ -3164,7 +2961,7 @@
           <w:color w:val="333333"/>
           <w:spacing w:val="2"/>
         </w:rPr>
-        <w:t>Holsinger</w:t>
+        <w:t>calutrons</w:t>
       </w:r>
       <w:proofErr w:type="spellEnd"/>
       <w:r>
@@ -3173,7 +2970,7 @@
           <w:color w:val="333333"/>
           <w:spacing w:val="2"/>
         </w:rPr>
-        <w:t xml:space="preserve"> was an American chemist known for her research on dairy products and food security issues. </w:t>
+        <w:t xml:space="preserve"> that used electromagnetic separation to isolate uranium. Despite being kept in the dark on the specifics of the project, the “</w:t>
       </w:r>
       <w:proofErr w:type="spellStart"/>
       <w:r>
@@ -3182,7 +2979,7 @@
           <w:color w:val="333333"/>
           <w:spacing w:val="2"/>
         </w:rPr>
-        <w:t>Holsinger</w:t>
+        <w:t>Calutron</w:t>
       </w:r>
       <w:proofErr w:type="spellEnd"/>
       <w:r>
@@ -3191,25 +2988,7 @@
           <w:color w:val="333333"/>
           <w:spacing w:val="2"/>
         </w:rPr>
-        <w:t xml:space="preserve"> developed a nutritious and shelf-stable whey and soy drink mixture that is distributed internationally by food donation programs as a substitute for milk. She also created a grain blend that can be mixed with water to provide food for victims of famine, drought, and war. Additionally, her work on the lactase enzyme formed the basis for commercial products to make milk digestible by lactose-intolerant people. Through these discoveries, </w:t>
-      </w:r>
-      <w:proofErr w:type="spellStart"/>
-      <w:r>
-        <w:rPr>
-          <w:rFonts w:ascii="Arial" w:hAnsi="Arial" w:cs="Arial"/>
-          <w:color w:val="333333"/>
-          <w:spacing w:val="2"/>
-        </w:rPr>
-        <w:t>Holsinger’s</w:t>
-      </w:r>
-      <w:proofErr w:type="spellEnd"/>
-      <w:r>
-        <w:rPr>
-          <w:rFonts w:ascii="Arial" w:hAnsi="Arial" w:cs="Arial"/>
-          <w:color w:val="333333"/>
-          <w:spacing w:val="2"/>
-        </w:rPr>
-        <w:t xml:space="preserve"> work has had a major impact on worldwide public health.</w:t>
+        <w:t xml:space="preserve"> Girls” proved to be highly adept at operating the instruments and optimizing uranium production, achieving better rates for production than the male scientists they worked with.</w:t>
       </w:r>
     </w:p>
     <w:p>
@@ -3232,8 +3011,20 @@
           <w:sz w:val="24"/>
           <w:szCs w:val="24"/>
         </w:rPr>
-        <w:t>Grace Hopper</w:t>
-      </w:r>
+        <w:t xml:space="preserve">Virginia </w:t>
+      </w:r>
+      <w:proofErr w:type="spellStart"/>
+      <w:r>
+        <w:rPr>
+          <w:rFonts w:ascii="Arial" w:hAnsi="Arial" w:cs="Arial"/>
+          <w:color w:val="000000"/>
+          <w:spacing w:val="7"/>
+          <w:sz w:val="24"/>
+          <w:szCs w:val="24"/>
+        </w:rPr>
+        <w:t>Holsinger</w:t>
+      </w:r>
+      <w:proofErr w:type="spellEnd"/>
     </w:p>
     <w:p>
       <w:pPr>
@@ -3252,12 +3043,11 @@
           <w:color w:val="333333"/>
           <w:spacing w:val="2"/>
         </w:rPr>
-        <w:lastRenderedPageBreak/>
         <w:drawing>
           <wp:inline distT="0" distB="0" distL="0" distR="0">
             <wp:extent cx="1905000" cy="1905000"/>
             <wp:effectExtent l="0" t="0" r="0" b="0"/>
-            <wp:docPr id="10" name="Picture 10" descr="https://obamawhitehouse.archives.gov/sites/default/files/women-in-stem/grace-hopper.jpg"/>
+            <wp:docPr id="9" name="Picture 9" descr="https://obamawhitehouse.archives.gov/sites/default/files/image/usda_virginiahholsinger_square.jpg"/>
             <wp:cNvGraphicFramePr>
               <a:graphicFrameLocks xmlns:a="http://schemas.openxmlformats.org/drawingml/2006/main" noChangeAspect="1"/>
             </wp:cNvGraphicFramePr>
@@ -3265,7 +3055,7 @@
               <a:graphicData uri="http://schemas.openxmlformats.org/drawingml/2006/picture">
                 <pic:pic xmlns:pic="http://schemas.openxmlformats.org/drawingml/2006/picture">
                   <pic:nvPicPr>
-                    <pic:cNvPr id="0" name="Picture 19" descr="https://obamawhitehouse.archives.gov/sites/default/files/women-in-stem/grace-hopper.jpg"/>
+                    <pic:cNvPr id="0" name="Picture 17" descr="https://obamawhitehouse.archives.gov/sites/default/files/image/usda_virginiahholsinger_square.jpg"/>
                     <pic:cNvPicPr>
                       <a:picLocks noChangeAspect="1" noChangeArrowheads="1"/>
                     </pic:cNvPicPr>
@@ -3306,182 +3096,75 @@
     <w:p>
       <w:pPr>
         <w:pStyle w:val="NormalWeb"/>
-        <w:spacing w:before="0" w:beforeAutospacing="0" w:after="0" w:afterAutospacing="0"/>
-        <w:rPr>
-          <w:rFonts w:ascii="Arial" w:hAnsi="Arial" w:cs="Arial"/>
-          <w:color w:val="333333"/>
-          <w:spacing w:val="2"/>
-        </w:rPr>
-      </w:pPr>
-      <w:hyperlink r:id="rId21" w:history="1">
-        <w:r>
-          <w:rPr>
-            <w:rStyle w:val="Hyperlink"/>
-            <w:rFonts w:ascii="Arial" w:hAnsi="Arial" w:cs="Arial"/>
-            <w:color w:val="336699"/>
-            <w:spacing w:val="2"/>
-          </w:rPr>
-          <w:t>Rear Admiral Grace Murray Hopper</w:t>
-        </w:r>
-      </w:hyperlink>
-      <w:r>
-        <w:rPr>
-          <w:rFonts w:ascii="Arial" w:hAnsi="Arial" w:cs="Arial"/>
-          <w:color w:val="333333"/>
-          <w:spacing w:val="2"/>
-        </w:rPr>
-        <w:t> was at the forefront of computer and programming language development from the 1930s through the 1980s. One of the crowning achievements of her 44-year career was the development of computer languages written in English, rather than mathematical notation — most notably, the common business computing language known as COBOL, which is still in use today.  Hopper's legacy is still honored by the annual </w:t>
-      </w:r>
-      <w:hyperlink r:id="rId22" w:history="1">
-        <w:r>
-          <w:rPr>
-            <w:rStyle w:val="Hyperlink"/>
-            <w:rFonts w:ascii="Arial" w:hAnsi="Arial" w:cs="Arial"/>
-            <w:color w:val="336699"/>
-            <w:spacing w:val="2"/>
-          </w:rPr>
-          <w:t>Grace Hopper Celebration of Women in Computing Conference</w:t>
-        </w:r>
-      </w:hyperlink>
-      <w:r>
-        <w:rPr>
-          <w:rFonts w:ascii="Arial" w:hAnsi="Arial" w:cs="Arial"/>
-          <w:color w:val="333333"/>
-          <w:spacing w:val="2"/>
-        </w:rPr>
-        <w:t>.</w:t>
-      </w:r>
-    </w:p>
-    <w:p>
-      <w:pPr>
-        <w:pStyle w:val="NormalWeb"/>
-        <w:shd w:val="clear" w:color="auto" w:fill="FFFFFF"/>
-        <w:rPr>
-          <w:rFonts w:ascii="Arial" w:hAnsi="Arial" w:cs="Arial"/>
-          <w:color w:val="333333"/>
-        </w:rPr>
-      </w:pPr>
-      <w:r>
-        <w:rPr>
-          <w:rFonts w:ascii="Arial" w:hAnsi="Arial" w:cs="Arial"/>
-          <w:color w:val="333333"/>
-        </w:rPr>
-        <w:t xml:space="preserve">Grace Hopper was a computer scientist, Yale </w:t>
+        <w:spacing w:before="120" w:beforeAutospacing="0" w:after="120" w:afterAutospacing="0"/>
+        <w:rPr>
+          <w:rFonts w:ascii="Arial" w:hAnsi="Arial" w:cs="Arial"/>
+          <w:color w:val="333333"/>
+          <w:spacing w:val="2"/>
+        </w:rPr>
+      </w:pPr>
+      <w:r>
+        <w:rPr>
+          <w:rFonts w:ascii="Arial" w:hAnsi="Arial" w:cs="Arial"/>
+          <w:color w:val="333333"/>
+          <w:spacing w:val="2"/>
+        </w:rPr>
+        <w:t xml:space="preserve">Virginia H. </w:t>
       </w:r>
       <w:proofErr w:type="spellStart"/>
-      <w:proofErr w:type="gramStart"/>
-      <w:r>
-        <w:rPr>
-          <w:rFonts w:ascii="Arial" w:hAnsi="Arial" w:cs="Arial"/>
-          <w:color w:val="333333"/>
-        </w:rPr>
-        <w:t>Ph.D</w:t>
+      <w:r>
+        <w:rPr>
+          <w:rFonts w:ascii="Arial" w:hAnsi="Arial" w:cs="Arial"/>
+          <w:color w:val="333333"/>
+          <w:spacing w:val="2"/>
+        </w:rPr>
+        <w:t>Holsinger</w:t>
       </w:r>
       <w:proofErr w:type="spellEnd"/>
-      <w:proofErr w:type="gramEnd"/>
-      <w:r>
-        <w:rPr>
-          <w:rFonts w:ascii="Arial" w:hAnsi="Arial" w:cs="Arial"/>
-          <w:color w:val="333333"/>
-        </w:rPr>
-        <w:t>, and United States Navy Rear Admiral who also—on top of everything else—helped pioneer computer programming. “Humans are allergic to change,” she once said. “They love to say, ‘We’ve always done it this way.’ I try to fight that. That’s why I have a clock on my wall that runs counter-clockwise.”</w:t>
-      </w:r>
-    </w:p>
-    <w:p>
-      <w:pPr>
-        <w:pStyle w:val="NormalWeb"/>
-        <w:shd w:val="clear" w:color="auto" w:fill="FFFFFF"/>
-        <w:rPr>
-          <w:rFonts w:ascii="Arial" w:hAnsi="Arial" w:cs="Arial"/>
-          <w:color w:val="333333"/>
-        </w:rPr>
-      </w:pPr>
-      <w:r>
-        <w:rPr>
-          <w:rFonts w:ascii="Arial" w:hAnsi="Arial" w:cs="Arial"/>
-          <w:color w:val="333333"/>
-        </w:rPr>
-        <w:t>In 1945, after 10 years of teaching, Hopper joined a new volunteer branch of the Navy known as WAVES (Women Accepted for Volunteer Emergency Service). At just 105 pounds, she was 15 pounds below that Navy minimum weight and had to receive a special exemption.</w:t>
-      </w:r>
-    </w:p>
-    <w:p>
-      <w:pPr>
-        <w:pStyle w:val="NormalWeb"/>
-        <w:shd w:val="clear" w:color="auto" w:fill="FFFFFF"/>
-        <w:rPr>
-          <w:rFonts w:ascii="Arial" w:hAnsi="Arial" w:cs="Arial"/>
-          <w:color w:val="333333"/>
-        </w:rPr>
-      </w:pPr>
-      <w:r>
-        <w:rPr>
-          <w:rFonts w:ascii="Arial" w:hAnsi="Arial" w:cs="Arial"/>
-          <w:color w:val="333333"/>
-        </w:rPr>
-        <w:t>During her illustrious career, Hopper worked on UNIVAC I, the first commercial computer produced in the U.S., and created the first compiler. She is also credited with coining the term “computer bug” when she found a real moth inside the massive UNIVAC I.</w:t>
-      </w:r>
-    </w:p>
-    <w:p>
-      <w:pPr>
-        <w:pStyle w:val="NormalWeb"/>
-        <w:shd w:val="clear" w:color="auto" w:fill="FFFFFF"/>
-        <w:rPr>
-          <w:rFonts w:ascii="Arial" w:hAnsi="Arial" w:cs="Arial"/>
-          <w:color w:val="333333"/>
-        </w:rPr>
-      </w:pPr>
-      <w:r>
-        <w:rPr>
-          <w:rFonts w:ascii="Arial" w:hAnsi="Arial" w:cs="Arial"/>
-          <w:color w:val="333333"/>
-        </w:rPr>
-        <w:t>If that wasn’t enough, Hopper also invented FLOW-MATIC, the first English-like data processing language, which helped spark the development of COBOL, which eventually became the Navy’s standard operating language.</w:t>
-      </w:r>
-    </w:p>
-    <w:p>
-      <w:pPr>
-        <w:pStyle w:val="NormalWeb"/>
-        <w:shd w:val="clear" w:color="auto" w:fill="FFFFFF"/>
-        <w:rPr>
-          <w:rFonts w:ascii="Arial" w:hAnsi="Arial" w:cs="Arial"/>
-          <w:color w:val="333333"/>
-        </w:rPr>
-      </w:pPr>
-      <w:r>
-        <w:rPr>
-          <w:rFonts w:ascii="Arial" w:hAnsi="Arial" w:cs="Arial"/>
-          <w:color w:val="333333"/>
-        </w:rPr>
-        <w:t>Late-night show host David Letterman once asked Hopper, “You know you’re the Queen of Software, right?”</w:t>
-      </w:r>
-    </w:p>
-    <w:p>
-      <w:pPr>
-        <w:pStyle w:val="NormalWeb"/>
-        <w:shd w:val="clear" w:color="auto" w:fill="FFFFFF"/>
-        <w:rPr>
-          <w:rFonts w:ascii="Arial" w:hAnsi="Arial" w:cs="Arial"/>
-          <w:color w:val="333333"/>
-        </w:rPr>
-      </w:pPr>
-      <w:r>
-        <w:rPr>
-          <w:rFonts w:ascii="Arial" w:hAnsi="Arial" w:cs="Arial"/>
-          <w:color w:val="333333"/>
-        </w:rPr>
-        <w:t>She replied: “More or less.”</w:t>
-      </w:r>
-    </w:p>
-    <w:p>
-      <w:pPr>
-        <w:pStyle w:val="NormalWeb"/>
-        <w:spacing w:before="0" w:beforeAutospacing="0" w:after="0" w:afterAutospacing="0"/>
-        <w:rPr>
-          <w:rFonts w:ascii="Arial" w:hAnsi="Arial" w:cs="Arial"/>
-          <w:color w:val="333333"/>
-          <w:spacing w:val="2"/>
-        </w:rPr>
-      </w:pPr>
+      <w:r>
+        <w:rPr>
+          <w:rFonts w:ascii="Arial" w:hAnsi="Arial" w:cs="Arial"/>
+          <w:color w:val="333333"/>
+          <w:spacing w:val="2"/>
+        </w:rPr>
+        <w:t xml:space="preserve"> was an American chemist known for her research on dairy products and food security issues. </w:t>
+      </w:r>
+      <w:proofErr w:type="spellStart"/>
+      <w:r>
+        <w:rPr>
+          <w:rFonts w:ascii="Arial" w:hAnsi="Arial" w:cs="Arial"/>
+          <w:color w:val="333333"/>
+          <w:spacing w:val="2"/>
+        </w:rPr>
+        <w:t>Holsinger</w:t>
+      </w:r>
+      <w:proofErr w:type="spellEnd"/>
+      <w:r>
+        <w:rPr>
+          <w:rFonts w:ascii="Arial" w:hAnsi="Arial" w:cs="Arial"/>
+          <w:color w:val="333333"/>
+          <w:spacing w:val="2"/>
+        </w:rPr>
+        <w:t xml:space="preserve"> developed a nutritious and shelf-stable whey and soy drink mixture that is distributed internationally by food donation programs as a substitute for milk. She also created a grain blend that can be mixed with water to provide food for victims of famine, drought, and war. Additionally, her work on the lactase enzyme formed the basis for commercial products to make milk digestible by lactose-intolerant people. Through these discoveries, </w:t>
+      </w:r>
+      <w:proofErr w:type="spellStart"/>
+      <w:r>
+        <w:rPr>
+          <w:rFonts w:ascii="Arial" w:hAnsi="Arial" w:cs="Arial"/>
+          <w:color w:val="333333"/>
+          <w:spacing w:val="2"/>
+        </w:rPr>
+        <w:t>Holsinger’s</w:t>
+      </w:r>
+      <w:proofErr w:type="spellEnd"/>
+      <w:r>
+        <w:rPr>
+          <w:rFonts w:ascii="Arial" w:hAnsi="Arial" w:cs="Arial"/>
+          <w:color w:val="333333"/>
+          <w:spacing w:val="2"/>
+        </w:rPr>
+        <w:t xml:space="preserve"> work has had a major impact on worldwide public health.</w:t>
+      </w:r>
     </w:p>
     <w:p>
       <w:pPr>
@@ -3503,32 +3186,32 @@
           <w:sz w:val="24"/>
           <w:szCs w:val="24"/>
         </w:rPr>
+        <w:t>Grace Hopper</w:t>
+      </w:r>
+    </w:p>
+    <w:p>
+      <w:pPr>
+        <w:pStyle w:val="NormalWeb"/>
+        <w:spacing w:before="240" w:beforeAutospacing="0" w:after="120" w:afterAutospacing="0"/>
+        <w:rPr>
+          <w:rFonts w:ascii="Arial" w:hAnsi="Arial" w:cs="Arial"/>
+          <w:color w:val="333333"/>
+          <w:spacing w:val="2"/>
+        </w:rPr>
+      </w:pPr>
+      <w:r>
+        <w:rPr>
+          <w:rFonts w:ascii="Arial" w:hAnsi="Arial" w:cs="Arial"/>
+          <w:noProof/>
+          <w:color w:val="333333"/>
+          <w:spacing w:val="2"/>
+        </w:rPr>
         <w:lastRenderedPageBreak/>
-        <w:t>Katherine Johnson</w:t>
-      </w:r>
-    </w:p>
-    <w:p>
-      <w:pPr>
-        <w:pStyle w:val="NormalWeb"/>
-        <w:spacing w:before="240" w:beforeAutospacing="0" w:after="120" w:afterAutospacing="0"/>
-        <w:rPr>
-          <w:rFonts w:ascii="Arial" w:hAnsi="Arial" w:cs="Arial"/>
-          <w:color w:val="333333"/>
-          <w:spacing w:val="2"/>
-        </w:rPr>
-      </w:pPr>
-      <w:r>
-        <w:rPr>
-          <w:rFonts w:ascii="Arial" w:hAnsi="Arial" w:cs="Arial"/>
-          <w:noProof/>
-          <w:color w:val="333333"/>
-          <w:spacing w:val="2"/>
-        </w:rPr>
         <w:drawing>
           <wp:inline distT="0" distB="0" distL="0" distR="0">
             <wp:extent cx="1905000" cy="1905000"/>
             <wp:effectExtent l="0" t="0" r="0" b="0"/>
-            <wp:docPr id="11" name="Picture 11" descr="https://obamawhitehouse.archives.gov/sites/default/files/women-in-stem/katherine-johnson.jpg"/>
+            <wp:docPr id="10" name="Picture 10" descr="https://obamawhitehouse.archives.gov/sites/default/files/women-in-stem/grace-hopper.jpg"/>
             <wp:cNvGraphicFramePr>
               <a:graphicFrameLocks xmlns:a="http://schemas.openxmlformats.org/drawingml/2006/main" noChangeAspect="1"/>
             </wp:cNvGraphicFramePr>
@@ -3536,13 +3219,13 @@
               <a:graphicData uri="http://schemas.openxmlformats.org/drawingml/2006/picture">
                 <pic:pic xmlns:pic="http://schemas.openxmlformats.org/drawingml/2006/picture">
                   <pic:nvPicPr>
-                    <pic:cNvPr id="0" name="Picture 21" descr="https://obamawhitehouse.archives.gov/sites/default/files/women-in-stem/katherine-johnson.jpg"/>
+                    <pic:cNvPr id="0" name="Picture 19" descr="https://obamawhitehouse.archives.gov/sites/default/files/women-in-stem/grace-hopper.jpg"/>
                     <pic:cNvPicPr>
                       <a:picLocks noChangeAspect="1" noChangeArrowheads="1"/>
                     </pic:cNvPicPr>
                   </pic:nvPicPr>
                   <pic:blipFill>
-                    <a:blip r:embed="rId23">
+                    <a:blip r:embed="rId21">
                       <a:extLst>
                         <a:ext uri="{28A0092B-C50C-407E-A947-70E740481C1C}">
                           <a14:useLocalDpi xmlns:a14="http://schemas.microsoft.com/office/drawing/2010/main" val="0"/>
@@ -3577,21 +3260,182 @@
     <w:p>
       <w:pPr>
         <w:pStyle w:val="NormalWeb"/>
-        <w:spacing w:before="120" w:beforeAutospacing="0" w:after="120" w:afterAutospacing="0"/>
-        <w:rPr>
-          <w:rFonts w:ascii="Arial" w:hAnsi="Arial" w:cs="Arial"/>
-          <w:color w:val="333333"/>
-          <w:spacing w:val="2"/>
-        </w:rPr>
-      </w:pPr>
-      <w:r>
-        <w:rPr>
-          <w:rFonts w:ascii="Arial" w:hAnsi="Arial" w:cs="Arial"/>
-          <w:color w:val="333333"/>
-          <w:spacing w:val="2"/>
-        </w:rPr>
-        <w:t>Katherine Johnson, an African-American space scientist and mathematician, is a leading figure in American space history and has made enormous contributions to America’s aeronautics and space programs by her incorporation of computing tools. She played a huge role in calculating key trajectories in the Space Race -- calculating the trajectory for Alan Shepard, the first American in space, as well as for the 1969 Apollo 11 flight to the moon. Johnson is now retired, and continues to encourage students to pursue careers in science and technology fields.</w:t>
-      </w:r>
+        <w:spacing w:before="0" w:beforeAutospacing="0" w:after="0" w:afterAutospacing="0"/>
+        <w:rPr>
+          <w:rFonts w:ascii="Arial" w:hAnsi="Arial" w:cs="Arial"/>
+          <w:color w:val="333333"/>
+          <w:spacing w:val="2"/>
+        </w:rPr>
+      </w:pPr>
+      <w:hyperlink r:id="rId22" w:history="1">
+        <w:r>
+          <w:rPr>
+            <w:rStyle w:val="Hyperlink"/>
+            <w:rFonts w:ascii="Arial" w:hAnsi="Arial" w:cs="Arial"/>
+            <w:color w:val="336699"/>
+            <w:spacing w:val="2"/>
+          </w:rPr>
+          <w:t>Rear Admiral Grace Murray Hopper</w:t>
+        </w:r>
+      </w:hyperlink>
+      <w:r>
+        <w:rPr>
+          <w:rFonts w:ascii="Arial" w:hAnsi="Arial" w:cs="Arial"/>
+          <w:color w:val="333333"/>
+          <w:spacing w:val="2"/>
+        </w:rPr>
+        <w:t> was at the forefront of computer and programming language development from the 1930s through the 1980s. One of the crowning achievements of her 44-year career was the development of computer languages written in English, rather than mathematical notation — most notably, the common business computing language known as COBOL, which is still in use today.  Hopper's legacy is still honored by the annual </w:t>
+      </w:r>
+      <w:hyperlink r:id="rId23" w:history="1">
+        <w:r>
+          <w:rPr>
+            <w:rStyle w:val="Hyperlink"/>
+            <w:rFonts w:ascii="Arial" w:hAnsi="Arial" w:cs="Arial"/>
+            <w:color w:val="336699"/>
+            <w:spacing w:val="2"/>
+          </w:rPr>
+          <w:t>Grace Hopper Celebration of Women in Computing Conference</w:t>
+        </w:r>
+      </w:hyperlink>
+      <w:r>
+        <w:rPr>
+          <w:rFonts w:ascii="Arial" w:hAnsi="Arial" w:cs="Arial"/>
+          <w:color w:val="333333"/>
+          <w:spacing w:val="2"/>
+        </w:rPr>
+        <w:t>.</w:t>
+      </w:r>
+    </w:p>
+    <w:p>
+      <w:pPr>
+        <w:pStyle w:val="NormalWeb"/>
+        <w:shd w:val="clear" w:color="auto" w:fill="FFFFFF"/>
+        <w:rPr>
+          <w:rFonts w:ascii="Arial" w:hAnsi="Arial" w:cs="Arial"/>
+          <w:color w:val="333333"/>
+        </w:rPr>
+      </w:pPr>
+      <w:r>
+        <w:rPr>
+          <w:rFonts w:ascii="Arial" w:hAnsi="Arial" w:cs="Arial"/>
+          <w:color w:val="333333"/>
+        </w:rPr>
+        <w:t xml:space="preserve">Grace Hopper was a computer scientist, Yale </w:t>
+      </w:r>
+      <w:proofErr w:type="spellStart"/>
+      <w:proofErr w:type="gramStart"/>
+      <w:r>
+        <w:rPr>
+          <w:rFonts w:ascii="Arial" w:hAnsi="Arial" w:cs="Arial"/>
+          <w:color w:val="333333"/>
+        </w:rPr>
+        <w:t>Ph.D</w:t>
+      </w:r>
+      <w:proofErr w:type="spellEnd"/>
+      <w:proofErr w:type="gramEnd"/>
+      <w:r>
+        <w:rPr>
+          <w:rFonts w:ascii="Arial" w:hAnsi="Arial" w:cs="Arial"/>
+          <w:color w:val="333333"/>
+        </w:rPr>
+        <w:t>, and United States Navy Rear Admiral who also—on top of everything else—helped pioneer computer programming. “Humans are allergic to change,” she once said. “They love to say, ‘We’ve always done it this way.’ I try to fight that. That’s why I have a clock on my wall that runs counter-clockwise.”</w:t>
+      </w:r>
+    </w:p>
+    <w:p>
+      <w:pPr>
+        <w:pStyle w:val="NormalWeb"/>
+        <w:shd w:val="clear" w:color="auto" w:fill="FFFFFF"/>
+        <w:rPr>
+          <w:rFonts w:ascii="Arial" w:hAnsi="Arial" w:cs="Arial"/>
+          <w:color w:val="333333"/>
+        </w:rPr>
+      </w:pPr>
+      <w:r>
+        <w:rPr>
+          <w:rFonts w:ascii="Arial" w:hAnsi="Arial" w:cs="Arial"/>
+          <w:color w:val="333333"/>
+        </w:rPr>
+        <w:t>In 1945, after 10 years of teaching, Hopper joined a new volunteer branch of the Navy known as WAVES (Women Accepted for Volunteer Emergency Service). At just 105 pounds, she was 15 pounds below that Navy minimum weight and had to receive a special exemption.</w:t>
+      </w:r>
+    </w:p>
+    <w:p>
+      <w:pPr>
+        <w:pStyle w:val="NormalWeb"/>
+        <w:shd w:val="clear" w:color="auto" w:fill="FFFFFF"/>
+        <w:rPr>
+          <w:rFonts w:ascii="Arial" w:hAnsi="Arial" w:cs="Arial"/>
+          <w:color w:val="333333"/>
+        </w:rPr>
+      </w:pPr>
+      <w:r>
+        <w:rPr>
+          <w:rFonts w:ascii="Arial" w:hAnsi="Arial" w:cs="Arial"/>
+          <w:color w:val="333333"/>
+        </w:rPr>
+        <w:t>During her illustrious career, Hopper worked on UNIVAC I, the first commercial computer produced in the U.S., and created the first compiler. She is also credited with coining the term “computer bug” when she found a real moth inside the massive UNIVAC I.</w:t>
+      </w:r>
+    </w:p>
+    <w:p>
+      <w:pPr>
+        <w:pStyle w:val="NormalWeb"/>
+        <w:shd w:val="clear" w:color="auto" w:fill="FFFFFF"/>
+        <w:rPr>
+          <w:rFonts w:ascii="Arial" w:hAnsi="Arial" w:cs="Arial"/>
+          <w:color w:val="333333"/>
+        </w:rPr>
+      </w:pPr>
+      <w:r>
+        <w:rPr>
+          <w:rFonts w:ascii="Arial" w:hAnsi="Arial" w:cs="Arial"/>
+          <w:color w:val="333333"/>
+        </w:rPr>
+        <w:t>If that wasn’t enough, Hopper also invented FLOW-MATIC, the first English-like data processing language, which helped spark the development of COBOL, which eventually became the Navy’s standard operating language.</w:t>
+      </w:r>
+    </w:p>
+    <w:p>
+      <w:pPr>
+        <w:pStyle w:val="NormalWeb"/>
+        <w:shd w:val="clear" w:color="auto" w:fill="FFFFFF"/>
+        <w:rPr>
+          <w:rFonts w:ascii="Arial" w:hAnsi="Arial" w:cs="Arial"/>
+          <w:color w:val="333333"/>
+        </w:rPr>
+      </w:pPr>
+      <w:r>
+        <w:rPr>
+          <w:rFonts w:ascii="Arial" w:hAnsi="Arial" w:cs="Arial"/>
+          <w:color w:val="333333"/>
+        </w:rPr>
+        <w:t>Late-night show host David Letterman once asked Hopper, “You know you’re the Queen of Software, right?”</w:t>
+      </w:r>
+    </w:p>
+    <w:p>
+      <w:pPr>
+        <w:pStyle w:val="NormalWeb"/>
+        <w:shd w:val="clear" w:color="auto" w:fill="FFFFFF"/>
+        <w:rPr>
+          <w:rFonts w:ascii="Arial" w:hAnsi="Arial" w:cs="Arial"/>
+          <w:color w:val="333333"/>
+        </w:rPr>
+      </w:pPr>
+      <w:r>
+        <w:rPr>
+          <w:rFonts w:ascii="Arial" w:hAnsi="Arial" w:cs="Arial"/>
+          <w:color w:val="333333"/>
+        </w:rPr>
+        <w:t>She replied: “More or less.”</w:t>
+      </w:r>
+    </w:p>
+    <w:p>
+      <w:pPr>
+        <w:pStyle w:val="NormalWeb"/>
+        <w:spacing w:before="0" w:beforeAutospacing="0" w:after="0" w:afterAutospacing="0"/>
+        <w:rPr>
+          <w:rFonts w:ascii="Arial" w:hAnsi="Arial" w:cs="Arial"/>
+          <w:color w:val="333333"/>
+          <w:spacing w:val="2"/>
+        </w:rPr>
+      </w:pPr>
     </w:p>
     <w:p>
       <w:pPr>
@@ -3613,7 +3457,8 @@
           <w:sz w:val="24"/>
           <w:szCs w:val="24"/>
         </w:rPr>
-        <w:t>Rachel Carson</w:t>
+        <w:lastRenderedPageBreak/>
+        <w:t>Katherine Johnson</w:t>
       </w:r>
     </w:p>
     <w:p>
@@ -3637,7 +3482,7 @@
           <wp:inline distT="0" distB="0" distL="0" distR="0">
             <wp:extent cx="1905000" cy="1905000"/>
             <wp:effectExtent l="0" t="0" r="0" b="0"/>
-            <wp:docPr id="12" name="Picture 12" descr="https://obamawhitehouse.archives.gov/sites/default/files/women-in-stem/rachel-carson.jpg"/>
+            <wp:docPr id="11" name="Picture 11" descr="https://obamawhitehouse.archives.gov/sites/default/files/women-in-stem/katherine-johnson.jpg"/>
             <wp:cNvGraphicFramePr>
               <a:graphicFrameLocks xmlns:a="http://schemas.openxmlformats.org/drawingml/2006/main" noChangeAspect="1"/>
             </wp:cNvGraphicFramePr>
@@ -3645,7 +3490,7 @@
               <a:graphicData uri="http://schemas.openxmlformats.org/drawingml/2006/picture">
                 <pic:pic xmlns:pic="http://schemas.openxmlformats.org/drawingml/2006/picture">
                   <pic:nvPicPr>
-                    <pic:cNvPr id="0" name="Picture 23" descr="https://obamawhitehouse.archives.gov/sites/default/files/women-in-stem/rachel-carson.jpg"/>
+                    <pic:cNvPr id="0" name="Picture 21" descr="https://obamawhitehouse.archives.gov/sites/default/files/women-in-stem/katherine-johnson.jpg"/>
                     <pic:cNvPicPr>
                       <a:picLocks noChangeAspect="1" noChangeArrowheads="1"/>
                     </pic:cNvPicPr>
@@ -3686,38 +3531,20 @@
     <w:p>
       <w:pPr>
         <w:pStyle w:val="NormalWeb"/>
-        <w:spacing w:before="0" w:beforeAutospacing="0" w:after="0" w:afterAutospacing="0"/>
-        <w:rPr>
-          <w:rFonts w:ascii="Arial" w:hAnsi="Arial" w:cs="Arial"/>
-          <w:color w:val="333333"/>
-          <w:spacing w:val="2"/>
-        </w:rPr>
-      </w:pPr>
-      <w:r>
-        <w:rPr>
-          <w:rFonts w:ascii="Arial" w:hAnsi="Arial" w:cs="Arial"/>
-          <w:color w:val="333333"/>
-          <w:spacing w:val="2"/>
-        </w:rPr>
-        <w:t>Rachel Carson was a marine biologist and environmentalist — whose groundbreaking book, </w:t>
-      </w:r>
-      <w:r>
-        <w:rPr>
-          <w:rFonts w:ascii="Arial" w:hAnsi="Arial" w:cs="Arial"/>
-          <w:i/>
-          <w:iCs/>
-          <w:color w:val="333333"/>
-          <w:spacing w:val="2"/>
-        </w:rPr>
-        <w:t>Silent Spring</w:t>
-      </w:r>
-      <w:r>
-        <w:rPr>
-          <w:rFonts w:ascii="Arial" w:hAnsi="Arial" w:cs="Arial"/>
-          <w:color w:val="333333"/>
-          <w:spacing w:val="2"/>
-        </w:rPr>
-        <w:t>, has been credited as the catalyst for the modern environmental movement. Carson passed away in 1964, but her work has been credited with the legacy of “awakening the concern of Americans for the environment.”</w:t>
+        <w:spacing w:before="120" w:beforeAutospacing="0" w:after="120" w:afterAutospacing="0"/>
+        <w:rPr>
+          <w:rFonts w:ascii="Arial" w:hAnsi="Arial" w:cs="Arial"/>
+          <w:color w:val="333333"/>
+          <w:spacing w:val="2"/>
+        </w:rPr>
+      </w:pPr>
+      <w:r>
+        <w:rPr>
+          <w:rFonts w:ascii="Arial" w:hAnsi="Arial" w:cs="Arial"/>
+          <w:color w:val="333333"/>
+          <w:spacing w:val="2"/>
+        </w:rPr>
+        <w:t>Katherine Johnson, an African-American space scientist and mathematician, is a leading figure in American space history and has made enormous contributions to America’s aeronautics and space programs by her incorporation of computing tools. She played a huge role in calculating key trajectories in the Space Race -- calculating the trajectory for Alan Shepard, the first American in space, as well as for the 1969 Apollo 11 flight to the moon. Johnson is now retired, and continues to encourage students to pursue careers in science and technology fields.</w:t>
       </w:r>
     </w:p>
     <w:p>
@@ -3740,20 +3567,8 @@
           <w:sz w:val="24"/>
           <w:szCs w:val="24"/>
         </w:rPr>
-        <w:t xml:space="preserve">Maria </w:t>
-      </w:r>
-      <w:proofErr w:type="spellStart"/>
-      <w:r>
-        <w:rPr>
-          <w:rFonts w:ascii="Arial" w:hAnsi="Arial" w:cs="Arial"/>
-          <w:color w:val="000000"/>
-          <w:spacing w:val="7"/>
-          <w:sz w:val="24"/>
-          <w:szCs w:val="24"/>
-        </w:rPr>
-        <w:t>Klawe</w:t>
-      </w:r>
-      <w:proofErr w:type="spellEnd"/>
+        <w:t>Rachel Carson</w:t>
+      </w:r>
     </w:p>
     <w:p>
       <w:pPr>
@@ -3772,12 +3587,11 @@
           <w:color w:val="333333"/>
           <w:spacing w:val="2"/>
         </w:rPr>
-        <w:lastRenderedPageBreak/>
         <w:drawing>
           <wp:inline distT="0" distB="0" distL="0" distR="0">
             <wp:extent cx="1905000" cy="1905000"/>
             <wp:effectExtent l="0" t="0" r="0" b="0"/>
-            <wp:docPr id="13" name="Picture 13" descr="https://obamawhitehouse.archives.gov/sites/default/files/women-in-stem/maria-klawe.jpg"/>
+            <wp:docPr id="12" name="Picture 12" descr="https://obamawhitehouse.archives.gov/sites/default/files/women-in-stem/rachel-carson.jpg"/>
             <wp:cNvGraphicFramePr>
               <a:graphicFrameLocks xmlns:a="http://schemas.openxmlformats.org/drawingml/2006/main" noChangeAspect="1"/>
             </wp:cNvGraphicFramePr>
@@ -3785,7 +3599,7 @@
               <a:graphicData uri="http://schemas.openxmlformats.org/drawingml/2006/picture">
                 <pic:pic xmlns:pic="http://schemas.openxmlformats.org/drawingml/2006/picture">
                   <pic:nvPicPr>
-                    <pic:cNvPr id="0" name="Picture 25" descr="https://obamawhitehouse.archives.gov/sites/default/files/women-in-stem/maria-klawe.jpg"/>
+                    <pic:cNvPr id="0" name="Picture 23" descr="https://obamawhitehouse.archives.gov/sites/default/files/women-in-stem/rachel-carson.jpg"/>
                     <pic:cNvPicPr>
                       <a:picLocks noChangeAspect="1" noChangeArrowheads="1"/>
                     </pic:cNvPicPr>
@@ -3826,92 +3640,38 @@
     <w:p>
       <w:pPr>
         <w:pStyle w:val="NormalWeb"/>
-        <w:spacing w:before="120" w:beforeAutospacing="0" w:after="120" w:afterAutospacing="0"/>
-        <w:rPr>
-          <w:rFonts w:ascii="Arial" w:hAnsi="Arial" w:cs="Arial"/>
-          <w:color w:val="333333"/>
-          <w:spacing w:val="2"/>
-        </w:rPr>
-      </w:pPr>
-      <w:r>
-        <w:rPr>
-          <w:rFonts w:ascii="Arial" w:hAnsi="Arial" w:cs="Arial"/>
-          <w:color w:val="333333"/>
-          <w:spacing w:val="2"/>
-        </w:rPr>
-        <w:t xml:space="preserve">Despite growing up as a self-described outcast, Maria </w:t>
-      </w:r>
-      <w:proofErr w:type="spellStart"/>
-      <w:r>
-        <w:rPr>
-          <w:rFonts w:ascii="Arial" w:hAnsi="Arial" w:cs="Arial"/>
-          <w:color w:val="333333"/>
-          <w:spacing w:val="2"/>
-        </w:rPr>
-        <w:t>Klawe</w:t>
-      </w:r>
-      <w:proofErr w:type="spellEnd"/>
-      <w:r>
-        <w:rPr>
-          <w:rFonts w:ascii="Arial" w:hAnsi="Arial" w:cs="Arial"/>
-          <w:color w:val="333333"/>
-          <w:spacing w:val="2"/>
-        </w:rPr>
-        <w:t xml:space="preserve"> pursed her passion for technology and became a prominent computer scientist. </w:t>
-      </w:r>
-      <w:proofErr w:type="spellStart"/>
-      <w:r>
-        <w:rPr>
-          <w:rFonts w:ascii="Arial" w:hAnsi="Arial" w:cs="Arial"/>
-          <w:color w:val="333333"/>
-          <w:spacing w:val="2"/>
-        </w:rPr>
-        <w:t>Klawe</w:t>
-      </w:r>
-      <w:proofErr w:type="spellEnd"/>
-      <w:r>
-        <w:rPr>
-          <w:rFonts w:ascii="Arial" w:hAnsi="Arial" w:cs="Arial"/>
-          <w:color w:val="333333"/>
-          <w:spacing w:val="2"/>
-        </w:rPr>
-        <w:t xml:space="preserve"> is now the first female president of Harvey </w:t>
-      </w:r>
-      <w:proofErr w:type="spellStart"/>
-      <w:r>
-        <w:rPr>
-          <w:rFonts w:ascii="Arial" w:hAnsi="Arial" w:cs="Arial"/>
-          <w:color w:val="333333"/>
-          <w:spacing w:val="2"/>
-        </w:rPr>
-        <w:t>Mudd</w:t>
-      </w:r>
-      <w:proofErr w:type="spellEnd"/>
-      <w:r>
-        <w:rPr>
-          <w:rFonts w:ascii="Arial" w:hAnsi="Arial" w:cs="Arial"/>
-          <w:color w:val="333333"/>
-          <w:spacing w:val="2"/>
-        </w:rPr>
-        <w:t xml:space="preserve"> College and works hard to ignite passion about STEM fields amongst diverse groups. During her tenure at Harvey </w:t>
-      </w:r>
-      <w:proofErr w:type="spellStart"/>
-      <w:r>
-        <w:rPr>
-          <w:rFonts w:ascii="Arial" w:hAnsi="Arial" w:cs="Arial"/>
-          <w:color w:val="333333"/>
-          <w:spacing w:val="2"/>
-        </w:rPr>
-        <w:t>Mudd</w:t>
-      </w:r>
-      <w:proofErr w:type="spellEnd"/>
-      <w:r>
-        <w:rPr>
-          <w:rFonts w:ascii="Arial" w:hAnsi="Arial" w:cs="Arial"/>
-          <w:color w:val="333333"/>
-          <w:spacing w:val="2"/>
-        </w:rPr>
-        <w:t xml:space="preserve"> College, her work has helped support the Computer Science faculty's ability to innovate, and has raised the percentage of women majoring in computer science from less than 15 percent to more than 40 percent today.</w:t>
+        <w:spacing w:before="0" w:beforeAutospacing="0" w:after="0" w:afterAutospacing="0"/>
+        <w:rPr>
+          <w:rFonts w:ascii="Arial" w:hAnsi="Arial" w:cs="Arial"/>
+          <w:color w:val="333333"/>
+          <w:spacing w:val="2"/>
+        </w:rPr>
+      </w:pPr>
+      <w:r>
+        <w:rPr>
+          <w:rFonts w:ascii="Arial" w:hAnsi="Arial" w:cs="Arial"/>
+          <w:color w:val="333333"/>
+          <w:spacing w:val="2"/>
+        </w:rPr>
+        <w:t>Rachel Carson was a marine biologist and environmentalist — whose groundbreaking book, </w:t>
+      </w:r>
+      <w:r>
+        <w:rPr>
+          <w:rFonts w:ascii="Arial" w:hAnsi="Arial" w:cs="Arial"/>
+          <w:i/>
+          <w:iCs/>
+          <w:color w:val="333333"/>
+          <w:spacing w:val="2"/>
+        </w:rPr>
+        <w:t>Silent Spring</w:t>
+      </w:r>
+      <w:r>
+        <w:rPr>
+          <w:rFonts w:ascii="Arial" w:hAnsi="Arial" w:cs="Arial"/>
+          <w:color w:val="333333"/>
+          <w:spacing w:val="2"/>
+        </w:rPr>
+        <w:t>, has been credited as the catalyst for the modern environmental movement. Carson passed away in 1964, but her work has been credited with the legacy of “awakening the concern of Americans for the environment.”</w:t>
       </w:r>
     </w:p>
     <w:p>
@@ -3934,7 +3694,7 @@
           <w:sz w:val="24"/>
           <w:szCs w:val="24"/>
         </w:rPr>
-        <w:t>Lydia Villa-</w:t>
+        <w:t xml:space="preserve">Maria </w:t>
       </w:r>
       <w:proofErr w:type="spellStart"/>
       <w:r>
@@ -3945,7 +3705,7 @@
           <w:sz w:val="24"/>
           <w:szCs w:val="24"/>
         </w:rPr>
-        <w:t>Komaroff</w:t>
+        <w:t>Klawe</w:t>
       </w:r>
       <w:proofErr w:type="spellEnd"/>
     </w:p>
@@ -3966,11 +3726,12 @@
           <w:color w:val="333333"/>
           <w:spacing w:val="2"/>
         </w:rPr>
+        <w:lastRenderedPageBreak/>
         <w:drawing>
           <wp:inline distT="0" distB="0" distL="0" distR="0">
             <wp:extent cx="1905000" cy="1905000"/>
             <wp:effectExtent l="0" t="0" r="0" b="0"/>
-            <wp:docPr id="14" name="Picture 14" descr="https://obamawhitehouse.archives.gov/sites/default/files/women-in-stem/lydia-v-k.jpg"/>
+            <wp:docPr id="13" name="Picture 13" descr="https://obamawhitehouse.archives.gov/sites/default/files/women-in-stem/maria-klawe.jpg"/>
             <wp:cNvGraphicFramePr>
               <a:graphicFrameLocks xmlns:a="http://schemas.openxmlformats.org/drawingml/2006/main" noChangeAspect="1"/>
             </wp:cNvGraphicFramePr>
@@ -3978,7 +3739,7 @@
               <a:graphicData uri="http://schemas.openxmlformats.org/drawingml/2006/picture">
                 <pic:pic xmlns:pic="http://schemas.openxmlformats.org/drawingml/2006/picture">
                   <pic:nvPicPr>
-                    <pic:cNvPr id="0" name="Picture 27" descr="https://obamawhitehouse.archives.gov/sites/default/files/women-in-stem/lydia-v-k.jpg"/>
+                    <pic:cNvPr id="0" name="Picture 25" descr="https://obamawhitehouse.archives.gov/sites/default/files/women-in-stem/maria-klawe.jpg"/>
                     <pic:cNvPicPr>
                       <a:picLocks noChangeAspect="1" noChangeArrowheads="1"/>
                     </pic:cNvPicPr>
@@ -4019,6 +3780,199 @@
     <w:p>
       <w:pPr>
         <w:pStyle w:val="NormalWeb"/>
+        <w:spacing w:before="120" w:beforeAutospacing="0" w:after="120" w:afterAutospacing="0"/>
+        <w:rPr>
+          <w:rFonts w:ascii="Arial" w:hAnsi="Arial" w:cs="Arial"/>
+          <w:color w:val="333333"/>
+          <w:spacing w:val="2"/>
+        </w:rPr>
+      </w:pPr>
+      <w:r>
+        <w:rPr>
+          <w:rFonts w:ascii="Arial" w:hAnsi="Arial" w:cs="Arial"/>
+          <w:color w:val="333333"/>
+          <w:spacing w:val="2"/>
+        </w:rPr>
+        <w:t xml:space="preserve">Despite growing up as a self-described outcast, Maria </w:t>
+      </w:r>
+      <w:proofErr w:type="spellStart"/>
+      <w:r>
+        <w:rPr>
+          <w:rFonts w:ascii="Arial" w:hAnsi="Arial" w:cs="Arial"/>
+          <w:color w:val="333333"/>
+          <w:spacing w:val="2"/>
+        </w:rPr>
+        <w:t>Klawe</w:t>
+      </w:r>
+      <w:proofErr w:type="spellEnd"/>
+      <w:r>
+        <w:rPr>
+          <w:rFonts w:ascii="Arial" w:hAnsi="Arial" w:cs="Arial"/>
+          <w:color w:val="333333"/>
+          <w:spacing w:val="2"/>
+        </w:rPr>
+        <w:t xml:space="preserve"> pursed her passion for technology and became a prominent computer scientist. </w:t>
+      </w:r>
+      <w:proofErr w:type="spellStart"/>
+      <w:r>
+        <w:rPr>
+          <w:rFonts w:ascii="Arial" w:hAnsi="Arial" w:cs="Arial"/>
+          <w:color w:val="333333"/>
+          <w:spacing w:val="2"/>
+        </w:rPr>
+        <w:t>Klawe</w:t>
+      </w:r>
+      <w:proofErr w:type="spellEnd"/>
+      <w:r>
+        <w:rPr>
+          <w:rFonts w:ascii="Arial" w:hAnsi="Arial" w:cs="Arial"/>
+          <w:color w:val="333333"/>
+          <w:spacing w:val="2"/>
+        </w:rPr>
+        <w:t xml:space="preserve"> is now the first female president of Harvey </w:t>
+      </w:r>
+      <w:proofErr w:type="spellStart"/>
+      <w:r>
+        <w:rPr>
+          <w:rFonts w:ascii="Arial" w:hAnsi="Arial" w:cs="Arial"/>
+          <w:color w:val="333333"/>
+          <w:spacing w:val="2"/>
+        </w:rPr>
+        <w:t>Mudd</w:t>
+      </w:r>
+      <w:proofErr w:type="spellEnd"/>
+      <w:r>
+        <w:rPr>
+          <w:rFonts w:ascii="Arial" w:hAnsi="Arial" w:cs="Arial"/>
+          <w:color w:val="333333"/>
+          <w:spacing w:val="2"/>
+        </w:rPr>
+        <w:t xml:space="preserve"> College and works hard to ignite passion about STEM fields amongst diverse groups. During her tenure at Harvey </w:t>
+      </w:r>
+      <w:proofErr w:type="spellStart"/>
+      <w:r>
+        <w:rPr>
+          <w:rFonts w:ascii="Arial" w:hAnsi="Arial" w:cs="Arial"/>
+          <w:color w:val="333333"/>
+          <w:spacing w:val="2"/>
+        </w:rPr>
+        <w:t>Mudd</w:t>
+      </w:r>
+      <w:proofErr w:type="spellEnd"/>
+      <w:r>
+        <w:rPr>
+          <w:rFonts w:ascii="Arial" w:hAnsi="Arial" w:cs="Arial"/>
+          <w:color w:val="333333"/>
+          <w:spacing w:val="2"/>
+        </w:rPr>
+        <w:t xml:space="preserve"> College, her work has helped support the Computer Science faculty's ability to innovate, and has raised the percentage of women majoring in computer science from less than 15 percent to more than 40 percent today.</w:t>
+      </w:r>
+    </w:p>
+    <w:p>
+      <w:pPr>
+        <w:pStyle w:val="Heading2"/>
+        <w:spacing w:before="282" w:beforeAutospacing="0" w:after="71" w:afterAutospacing="0"/>
+        <w:rPr>
+          <w:rFonts w:ascii="Arial" w:hAnsi="Arial" w:cs="Arial"/>
+          <w:color w:val="000000"/>
+          <w:spacing w:val="7"/>
+          <w:sz w:val="24"/>
+          <w:szCs w:val="24"/>
+        </w:rPr>
+      </w:pPr>
+      <w:r>
+        <w:rPr>
+          <w:rFonts w:ascii="Arial" w:hAnsi="Arial" w:cs="Arial"/>
+          <w:color w:val="000000"/>
+          <w:spacing w:val="7"/>
+          <w:sz w:val="24"/>
+          <w:szCs w:val="24"/>
+        </w:rPr>
+        <w:t>Lydia Villa-</w:t>
+      </w:r>
+      <w:proofErr w:type="spellStart"/>
+      <w:r>
+        <w:rPr>
+          <w:rFonts w:ascii="Arial" w:hAnsi="Arial" w:cs="Arial"/>
+          <w:color w:val="000000"/>
+          <w:spacing w:val="7"/>
+          <w:sz w:val="24"/>
+          <w:szCs w:val="24"/>
+        </w:rPr>
+        <w:t>Komaroff</w:t>
+      </w:r>
+      <w:proofErr w:type="spellEnd"/>
+    </w:p>
+    <w:p>
+      <w:pPr>
+        <w:pStyle w:val="NormalWeb"/>
+        <w:spacing w:before="240" w:beforeAutospacing="0" w:after="120" w:afterAutospacing="0"/>
+        <w:rPr>
+          <w:rFonts w:ascii="Arial" w:hAnsi="Arial" w:cs="Arial"/>
+          <w:color w:val="333333"/>
+          <w:spacing w:val="2"/>
+        </w:rPr>
+      </w:pPr>
+      <w:r>
+        <w:rPr>
+          <w:rFonts w:ascii="Arial" w:hAnsi="Arial" w:cs="Arial"/>
+          <w:noProof/>
+          <w:color w:val="333333"/>
+          <w:spacing w:val="2"/>
+        </w:rPr>
+        <w:drawing>
+          <wp:inline distT="0" distB="0" distL="0" distR="0">
+            <wp:extent cx="1905000" cy="1905000"/>
+            <wp:effectExtent l="0" t="0" r="0" b="0"/>
+            <wp:docPr id="14" name="Picture 14" descr="https://obamawhitehouse.archives.gov/sites/default/files/women-in-stem/lydia-v-k.jpg"/>
+            <wp:cNvGraphicFramePr>
+              <a:graphicFrameLocks xmlns:a="http://schemas.openxmlformats.org/drawingml/2006/main" noChangeAspect="1"/>
+            </wp:cNvGraphicFramePr>
+            <a:graphic xmlns:a="http://schemas.openxmlformats.org/drawingml/2006/main">
+              <a:graphicData uri="http://schemas.openxmlformats.org/drawingml/2006/picture">
+                <pic:pic xmlns:pic="http://schemas.openxmlformats.org/drawingml/2006/picture">
+                  <pic:nvPicPr>
+                    <pic:cNvPr id="0" name="Picture 27" descr="https://obamawhitehouse.archives.gov/sites/default/files/women-in-stem/lydia-v-k.jpg"/>
+                    <pic:cNvPicPr>
+                      <a:picLocks noChangeAspect="1" noChangeArrowheads="1"/>
+                    </pic:cNvPicPr>
+                  </pic:nvPicPr>
+                  <pic:blipFill>
+                    <a:blip r:embed="rId27">
+                      <a:extLst>
+                        <a:ext uri="{28A0092B-C50C-407E-A947-70E740481C1C}">
+                          <a14:useLocalDpi xmlns:a14="http://schemas.microsoft.com/office/drawing/2010/main" val="0"/>
+                        </a:ext>
+                      </a:extLst>
+                    </a:blip>
+                    <a:srcRect/>
+                    <a:stretch>
+                      <a:fillRect/>
+                    </a:stretch>
+                  </pic:blipFill>
+                  <pic:spPr bwMode="auto">
+                    <a:xfrm>
+                      <a:off x="0" y="0"/>
+                      <a:ext cx="1905000" cy="1905000"/>
+                    </a:xfrm>
+                    <a:prstGeom prst="rect">
+                      <a:avLst/>
+                    </a:prstGeom>
+                    <a:noFill/>
+                    <a:ln>
+                      <a:noFill/>
+                    </a:ln>
+                  </pic:spPr>
+                </pic:pic>
+              </a:graphicData>
+            </a:graphic>
+          </wp:inline>
+        </w:drawing>
+      </w:r>
+    </w:p>
+    <w:p>
+      <w:pPr>
+        <w:pStyle w:val="NormalWeb"/>
         <w:spacing w:before="0" w:beforeAutospacing="0" w:after="0" w:afterAutospacing="0"/>
         <w:rPr>
           <w:rFonts w:ascii="Arial" w:hAnsi="Arial" w:cs="Arial"/>
@@ -4026,7 +3980,7 @@
           <w:spacing w:val="2"/>
         </w:rPr>
       </w:pPr>
-      <w:hyperlink r:id="rId27" w:history="1">
+      <w:hyperlink r:id="rId28" w:history="1">
         <w:r>
           <w:rPr>
             <w:rStyle w:val="Hyperlink"/>
@@ -4143,7 +4097,7 @@
             <wp:extent cx="2095500" cy="2609850"/>
             <wp:effectExtent l="0" t="0" r="0" b="0"/>
             <wp:docPr id="22" name="Picture 22" descr="Margaret Hamilton">
-              <a:hlinkClick xmlns:a="http://schemas.openxmlformats.org/drawingml/2006/main" r:id="rId28"/>
+              <a:hlinkClick xmlns:a="http://schemas.openxmlformats.org/drawingml/2006/main" r:id="rId29"/>
             </wp:docPr>
             <wp:cNvGraphicFramePr>
               <a:graphicFrameLocks xmlns:a="http://schemas.openxmlformats.org/drawingml/2006/main" noChangeAspect="1"/>
@@ -4153,14 +4107,14 @@
                 <pic:pic xmlns:pic="http://schemas.openxmlformats.org/drawingml/2006/picture">
                   <pic:nvPicPr>
                     <pic:cNvPr id="0" name="Picture 43" descr="Margaret Hamilton">
-                      <a:hlinkClick r:id="rId28"/>
+                      <a:hlinkClick r:id="rId29"/>
                     </pic:cNvPr>
                     <pic:cNvPicPr>
                       <a:picLocks noChangeAspect="1" noChangeArrowheads="1"/>
                     </pic:cNvPicPr>
                   </pic:nvPicPr>
                   <pic:blipFill>
-                    <a:blip r:embed="rId29">
+                    <a:blip r:embed="rId30">
                       <a:extLst>
                         <a:ext uri="{28A0092B-C50C-407E-A947-70E740481C1C}">
                           <a14:useLocalDpi xmlns:a14="http://schemas.microsoft.com/office/drawing/2010/main" val="0"/>
@@ -4362,7 +4316,7 @@
                     </pic:cNvPicPr>
                   </pic:nvPicPr>
                   <pic:blipFill>
-                    <a:blip r:embed="rId30">
+                    <a:blip r:embed="rId31">
                       <a:extLst>
                         <a:ext uri="{28A0092B-C50C-407E-A947-70E740481C1C}">
                           <a14:useLocalDpi xmlns:a14="http://schemas.microsoft.com/office/drawing/2010/main" val="0"/>
@@ -4412,7 +4366,7 @@
         </w:rPr>
         <w:t>On June 18, 1983, Sally Ride transformed history when she became the first American woman to fly into space. After her second shuttle flight, Ride decided to retire from NASA and pursue her passion for education by inspiring young people. As a result, she founded </w:t>
       </w:r>
-      <w:hyperlink r:id="rId31" w:history="1">
+      <w:hyperlink r:id="rId32" w:history="1">
         <w:r>
           <w:rPr>
             <w:rStyle w:val="Hyperlink"/>
@@ -4490,7 +4444,7 @@
                     </pic:cNvPicPr>
                   </pic:nvPicPr>
                   <pic:blipFill>
-                    <a:blip r:embed="rId32">
+                    <a:blip r:embed="rId33">
                       <a:extLst>
                         <a:ext uri="{28A0092B-C50C-407E-A947-70E740481C1C}">
                           <a14:useLocalDpi xmlns:a14="http://schemas.microsoft.com/office/drawing/2010/main" val="0"/>
@@ -4532,7 +4486,7 @@
           <w:spacing w:val="2"/>
         </w:rPr>
       </w:pPr>
-      <w:hyperlink r:id="rId33" w:history="1">
+      <w:hyperlink r:id="rId34" w:history="1">
         <w:r>
           <w:rPr>
             <w:rStyle w:val="Hyperlink"/>
@@ -4551,7 +4505,7 @@
         </w:rPr>
         <w:t> and is still considered to be one of the world’s most prestigious cytogeneticists. In 1983, McClintock won the Nobel Prize in Physiology for her discovery of the “jumping gene” or the ability of genes to change position on the chromosome. McClintock passed away in 1992, but </w:t>
       </w:r>
-      <w:hyperlink r:id="rId34" w:history="1">
+      <w:hyperlink r:id="rId35" w:history="1">
         <w:r>
           <w:rPr>
             <w:rStyle w:val="Hyperlink"/>
@@ -4630,7 +4584,7 @@
                     </pic:cNvPicPr>
                   </pic:nvPicPr>
                   <pic:blipFill>
-                    <a:blip r:embed="rId35">
+                    <a:blip r:embed="rId36">
                       <a:extLst>
                         <a:ext uri="{28A0092B-C50C-407E-A947-70E740481C1C}">
                           <a14:useLocalDpi xmlns:a14="http://schemas.microsoft.com/office/drawing/2010/main" val="0"/>
@@ -4672,7 +4626,7 @@
           <w:spacing w:val="2"/>
         </w:rPr>
       </w:pPr>
-      <w:hyperlink r:id="rId36" w:anchor=".VIiriOZdUkc" w:history="1">
+      <w:hyperlink r:id="rId37" w:anchor=".VIiriOZdUkc" w:history="1">
         <w:r>
           <w:rPr>
             <w:rStyle w:val="Hyperlink"/>
@@ -4750,7 +4704,7 @@
                     </pic:cNvPicPr>
                   </pic:nvPicPr>
                   <pic:blipFill>
-                    <a:blip r:embed="rId37">
+                    <a:blip r:embed="rId38">
                       <a:extLst>
                         <a:ext uri="{28A0092B-C50C-407E-A947-70E740481C1C}">
                           <a14:useLocalDpi xmlns:a14="http://schemas.microsoft.com/office/drawing/2010/main" val="0"/>
@@ -4801,7 +4755,7 @@
         </w:rPr>
         <w:t>As part of a secret World War Two project, six young women programmed the first all-electronic programmable computer. When the project was eventually introduced to the public in 1946, the women were never introduced or credited for their hard work -- both because computer science was not well understood as an emerging field, and because the public's focus was on the machine itself. </w:t>
       </w:r>
-      <w:hyperlink r:id="rId38" w:history="1">
+      <w:hyperlink r:id="rId39" w:history="1">
         <w:r>
           <w:rPr>
             <w:rStyle w:val="Hyperlink"/>
@@ -4836,7 +4790,7 @@
         </w:rPr>
         <w:t>In 1945–46, </w:t>
       </w:r>
-      <w:hyperlink r:id="rId39" w:tgtFrame="_blank" w:history="1">
+      <w:hyperlink r:id="rId40" w:tgtFrame="_blank" w:history="1">
         <w:r>
           <w:rPr>
             <w:rStyle w:val="Hyperlink"/>
@@ -5440,7 +5394,7 @@
                     </pic:cNvPicPr>
                   </pic:nvPicPr>
                   <pic:blipFill>
-                    <a:blip r:embed="rId40">
+                    <a:blip r:embed="rId41">
                       <a:extLst>
                         <a:ext uri="{28A0092B-C50C-407E-A947-70E740481C1C}">
                           <a14:useLocalDpi xmlns:a14="http://schemas.microsoft.com/office/drawing/2010/main" val="0"/>
@@ -5516,7 +5470,7 @@
           <w:shd w:val="clear" w:color="auto" w:fill="FFFFFF"/>
         </w:rPr>
       </w:pPr>
-      <w:hyperlink r:id="rId41" w:tgtFrame="_blank" w:history="1">
+      <w:hyperlink r:id="rId42" w:tgtFrame="_blank" w:history="1">
         <w:r>
           <w:rPr>
             <w:rStyle w:val="Hyperlink"/>
@@ -5555,7 +5509,7 @@
         </w:rPr>
         <w:t>. She goes on to basically head up computing at the U.S. Census Bureau. </w:t>
       </w:r>
-      <w:hyperlink r:id="rId42" w:tgtFrame="_blank" w:history="1">
+      <w:hyperlink r:id="rId43" w:tgtFrame="_blank" w:history="1">
         <w:r>
           <w:rPr>
             <w:rStyle w:val="Hyperlink"/>
@@ -5580,7 +5534,7 @@
         </w:rPr>
         <w:t>, a women in the U.K. who basically founds a software company devoted to hiring other women. She’s one of the richest women in the U.K. — probably one of the first software billionaires — and for most of her career she went by Steve because she was concerned about sexism. </w:t>
       </w:r>
-      <w:hyperlink r:id="rId43" w:history="1">
+      <w:hyperlink r:id="rId44" w:history="1">
         <w:r>
           <w:rPr>
             <w:rStyle w:val="Hyperlink"/>
@@ -5605,7 +5559,7 @@
         </w:rPr>
         <w:t>, a programmer at NASA, whom President Obama awarded the Presidential Medal of Freedom. </w:t>
       </w:r>
-      <w:hyperlink r:id="rId44" w:tgtFrame="_blank" w:history="1">
+      <w:hyperlink r:id="rId45" w:tgtFrame="_blank" w:history="1">
         <w:r>
           <w:rPr>
             <w:rStyle w:val="Hyperlink"/>
@@ -5630,7 +5584,7 @@
         </w:rPr>
         <w:t>, she’s at </w:t>
       </w:r>
-      <w:hyperlink r:id="rId45" w:tgtFrame="_blank" w:history="1">
+      <w:hyperlink r:id="rId46" w:tgtFrame="_blank" w:history="1">
         <w:r>
           <w:rPr>
             <w:rStyle w:val="Hyperlink"/>
@@ -5655,7 +5609,7 @@
         </w:rPr>
         <w:t> Park. </w:t>
       </w:r>
-      <w:hyperlink r:id="rId46" w:tgtFrame="_blank" w:history="1">
+      <w:hyperlink r:id="rId47" w:tgtFrame="_blank" w:history="1">
         <w:r>
           <w:rPr>
             <w:rStyle w:val="Hyperlink"/>
@@ -5729,7 +5683,7 @@
         </w:rPr>
         <w:t>Grete Hermann, from making significant contributions to their fields. Her doctor thesis </w:t>
       </w:r>
-      <w:hyperlink r:id="rId47" w:tgtFrame="_blank" w:history="1">
+      <w:hyperlink r:id="rId48" w:tgtFrame="_blank" w:history="1">
         <w:r>
           <w:rPr>
             <w:rStyle w:val="Emphasis"/>
@@ -5805,7 +5759,7 @@
           <w:color w:val="292B2C"/>
         </w:rPr>
       </w:pPr>
-      <w:hyperlink r:id="rId48" w:tgtFrame="_blank" w:history="1">
+      <w:hyperlink r:id="rId49" w:tgtFrame="_blank" w:history="1">
         <w:r>
           <w:rPr>
             <w:rStyle w:val="Hyperlink"/>
@@ -5845,7 +5799,7 @@
         </w:rPr>
         <w:t>During World War II, in 1942, </w:t>
       </w:r>
-      <w:hyperlink r:id="rId49" w:tgtFrame="_blank" w:history="1">
+      <w:hyperlink r:id="rId50" w:tgtFrame="_blank" w:history="1">
         <w:r>
           <w:rPr>
             <w:rStyle w:val="Hyperlink"/>
@@ -5961,7 +5915,7 @@
                     </pic:cNvPicPr>
                   </pic:nvPicPr>
                   <pic:blipFill>
-                    <a:blip r:embed="rId50">
+                    <a:blip r:embed="rId51">
                       <a:extLst>
                         <a:ext uri="{28A0092B-C50C-407E-A947-70E740481C1C}">
                           <a14:useLocalDpi xmlns:a14="http://schemas.microsoft.com/office/drawing/2010/main" val="0"/>
@@ -6039,6 +5993,31 @@
     </w:p>
     <w:p>
       <w:pPr>
+        <w:spacing w:before="282" w:after="71" w:line="240" w:lineRule="auto"/>
+        <w:outlineLvl w:val="1"/>
+        <w:rPr>
+          <w:rFonts w:ascii="Arial" w:eastAsia="Times New Roman" w:hAnsi="Arial" w:cs="Arial"/>
+          <w:b/>
+          <w:bCs/>
+          <w:color w:val="000000"/>
+          <w:spacing w:val="7"/>
+          <w:sz w:val="24"/>
+          <w:szCs w:val="24"/>
+        </w:rPr>
+      </w:pPr>
+      <w:r>
+        <w:rPr>
+          <w:rFonts w:ascii="Arial" w:hAnsi="Arial" w:cs="Arial"/>
+          <w:color w:val="333333"/>
+          <w:sz w:val="24"/>
+          <w:szCs w:val="24"/>
+          <w:shd w:val="clear" w:color="auto" w:fill="EBEBEB"/>
+        </w:rPr>
+        <w:t>what about Wendy Hall (Microcosm)? Brenda Laurel (Art of Human-Computer Interface Design)? </w:t>
+      </w:r>
+    </w:p>
+    <w:p>
+      <w:pPr>
         <w:spacing w:before="120" w:after="120" w:line="240" w:lineRule="auto"/>
         <w:rPr>
           <w:rFonts w:ascii="Arial" w:hAnsi="Arial" w:cs="Arial"/>
@@ -6072,7 +6051,7 @@
           <w:szCs w:val="24"/>
         </w:rPr>
       </w:pPr>
-      <w:hyperlink r:id="rId51" w:history="1">
+      <w:hyperlink r:id="rId52" w:history="1">
         <w:r>
           <w:rPr>
             <w:rStyle w:val="Hyperlink"/>
@@ -6130,7 +6109,7 @@
           <w:szCs w:val="24"/>
         </w:rPr>
       </w:pPr>
-      <w:hyperlink r:id="rId52" w:history="1">
+      <w:hyperlink r:id="rId53" w:history="1">
         <w:r>
           <w:rPr>
             <w:rStyle w:val="Hyperlink"/>
@@ -6163,7 +6142,7 @@
           <w:szCs w:val="24"/>
         </w:rPr>
       </w:pPr>
-      <w:hyperlink r:id="rId53" w:history="1">
+      <w:hyperlink r:id="rId54" w:history="1">
         <w:r>
           <w:rPr>
             <w:rStyle w:val="Hyperlink"/>
@@ -6183,7 +6162,7 @@
           <w:szCs w:val="24"/>
         </w:rPr>
       </w:pPr>
-      <w:hyperlink r:id="rId54" w:history="1">
+      <w:hyperlink r:id="rId55" w:history="1">
         <w:r>
           <w:rPr>
             <w:rStyle w:val="Hyperlink"/>
@@ -6203,7 +6182,7 @@
           <w:szCs w:val="24"/>
         </w:rPr>
       </w:pPr>
-      <w:hyperlink r:id="rId55" w:history="1">
+      <w:hyperlink r:id="rId56" w:history="1">
         <w:r>
           <w:rPr>
             <w:rStyle w:val="Hyperlink"/>
@@ -6223,7 +6202,7 @@
           <w:szCs w:val="24"/>
         </w:rPr>
       </w:pPr>
-      <w:hyperlink r:id="rId56" w:history="1">
+      <w:hyperlink r:id="rId57" w:history="1">
         <w:r>
           <w:rPr>
             <w:rStyle w:val="Hyperlink"/>
@@ -6252,7 +6231,7 @@
           <w:szCs w:val="24"/>
         </w:rPr>
       </w:pPr>
-      <w:hyperlink r:id="rId57" w:history="1">
+      <w:hyperlink r:id="rId58" w:history="1">
         <w:r>
           <w:rPr>
             <w:rStyle w:val="Hyperlink"/>

</xml_diff>